<commit_message>
jan16th created models, now proceeding to the database
</commit_message>
<xml_diff>
--- a/Project_note_2.docx
+++ b/Project_note_2.docx
@@ -1213,6 +1213,7 @@
       </w:pPr>
       <w:r>
         <w:rPr>
+          <w:noProof/>
           <w:sz w:val="30"/>
           <w:szCs w:val="30"/>
         </w:rPr>
@@ -1524,11 +1525,12 @@
         <w:rPr>
           <w:b/>
           <w:bCs/>
+          <w:noProof/>
           <w:sz w:val="30"/>
           <w:szCs w:val="30"/>
         </w:rPr>
         <w:drawing>
-          <wp:anchor distT="0" distB="0" distL="114300" distR="114300" simplePos="0" relativeHeight="251659264" behindDoc="0" locked="0" layoutInCell="1" allowOverlap="1" wp14:anchorId="6D8AB4E7" wp14:editId="3F02B962">
+          <wp:anchor distT="0" distB="0" distL="114300" distR="114300" simplePos="0" relativeHeight="251655680" behindDoc="0" locked="0" layoutInCell="1" allowOverlap="1" wp14:anchorId="6D8AB4E7" wp14:editId="62A987EA">
             <wp:simplePos x="0" y="0"/>
             <wp:positionH relativeFrom="column">
               <wp:posOffset>-423</wp:posOffset>
@@ -1756,6 +1758,90 @@
     </w:p>
     <w:p>
       <w:pPr>
+        <w:rPr>
+          <w:sz w:val="30"/>
+          <w:szCs w:val="30"/>
+        </w:rPr>
+      </w:pPr>
+      <w:r>
+        <w:rPr>
+          <w:sz w:val="30"/>
+          <w:szCs w:val="30"/>
+        </w:rPr>
+        <w:t xml:space="preserve">Inside the Microsoft visual studio code </w:t>
+      </w:r>
+    </w:p>
+    <w:p>
+      <w:pPr>
+        <w:rPr>
+          <w:sz w:val="30"/>
+          <w:szCs w:val="30"/>
+        </w:rPr>
+      </w:pPr>
+      <w:r>
+        <w:rPr>
+          <w:sz w:val="30"/>
+          <w:szCs w:val="30"/>
+        </w:rPr>
+        <w:drawing>
+          <wp:anchor distT="0" distB="0" distL="114300" distR="114300" simplePos="0" relativeHeight="251662848" behindDoc="0" locked="0" layoutInCell="1" allowOverlap="1" wp14:anchorId="694F7E32" wp14:editId="263D99A9">
+            <wp:simplePos x="0" y="0"/>
+            <wp:positionH relativeFrom="column">
+              <wp:posOffset>52794</wp:posOffset>
+            </wp:positionH>
+            <wp:positionV relativeFrom="paragraph">
+              <wp:posOffset>11430</wp:posOffset>
+            </wp:positionV>
+            <wp:extent cx="1392865" cy="1386205"/>
+            <wp:effectExtent l="0" t="0" r="0" b="0"/>
+            <wp:wrapNone/>
+            <wp:docPr id="951611798" name="Picture 1" descr="A screenshot of a computer&#10;&#10;Description automatically generated"/>
+            <wp:cNvGraphicFramePr>
+              <a:graphicFrameLocks xmlns:a="http://schemas.openxmlformats.org/drawingml/2006/main" noChangeAspect="1"/>
+            </wp:cNvGraphicFramePr>
+            <a:graphic xmlns:a="http://schemas.openxmlformats.org/drawingml/2006/main">
+              <a:graphicData uri="http://schemas.openxmlformats.org/drawingml/2006/picture">
+                <pic:pic xmlns:pic="http://schemas.openxmlformats.org/drawingml/2006/picture">
+                  <pic:nvPicPr>
+                    <pic:cNvPr id="951611798" name="Picture 1" descr="A screenshot of a computer&#10;&#10;Description automatically generated"/>
+                    <pic:cNvPicPr/>
+                  </pic:nvPicPr>
+                  <pic:blipFill>
+                    <a:blip r:embed="rId9">
+                      <a:extLst>
+                        <a:ext uri="{28A0092B-C50C-407E-A947-70E740481C1C}">
+                          <a14:useLocalDpi xmlns:a14="http://schemas.microsoft.com/office/drawing/2010/main" val="0"/>
+                        </a:ext>
+                      </a:extLst>
+                    </a:blip>
+                    <a:stretch>
+                      <a:fillRect/>
+                    </a:stretch>
+                  </pic:blipFill>
+                  <pic:spPr>
+                    <a:xfrm>
+                      <a:off x="0" y="0"/>
+                      <a:ext cx="1392865" cy="1386205"/>
+                    </a:xfrm>
+                    <a:prstGeom prst="rect">
+                      <a:avLst/>
+                    </a:prstGeom>
+                  </pic:spPr>
+                </pic:pic>
+              </a:graphicData>
+            </a:graphic>
+            <wp14:sizeRelH relativeFrom="margin">
+              <wp14:pctWidth>0</wp14:pctWidth>
+            </wp14:sizeRelH>
+            <wp14:sizeRelV relativeFrom="margin">
+              <wp14:pctHeight>0</wp14:pctHeight>
+            </wp14:sizeRelV>
+          </wp:anchor>
+        </w:drawing>
+      </w:r>
+    </w:p>
+    <w:p>
+      <w:pPr>
         <w:ind w:left="360"/>
         <w:rPr>
           <w:sz w:val="30"/>
@@ -1763,8 +1849,1119 @@
         </w:rPr>
       </w:pPr>
     </w:p>
+    <w:p>
+      <w:pPr>
+        <w:tabs>
+          <w:tab w:val="left" w:pos="3131"/>
+        </w:tabs>
+        <w:rPr>
+          <w:sz w:val="30"/>
+          <w:szCs w:val="30"/>
+        </w:rPr>
+      </w:pPr>
+      <w:r>
+        <w:rPr>
+          <w:sz w:val="30"/>
+          <w:szCs w:val="30"/>
+        </w:rPr>
+        <w:tab/>
+      </w:r>
+    </w:p>
+    <w:p>
+      <w:pPr>
+        <w:pStyle w:val="ListParagraph"/>
+        <w:numPr>
+          <w:ilvl w:val="0"/>
+          <w:numId w:val="10"/>
+        </w:numPr>
+        <w:tabs>
+          <w:tab w:val="left" w:pos="3131"/>
+        </w:tabs>
+        <w:rPr>
+          <w:sz w:val="30"/>
+          <w:szCs w:val="30"/>
+        </w:rPr>
+      </w:pPr>
+      <w:r>
+        <w:rPr>
+          <w:sz w:val="30"/>
+          <w:szCs w:val="30"/>
+        </w:rPr>
+        <w:lastRenderedPageBreak/>
+        <w:t xml:space="preserve">Inside the connected services we have </w:t>
+      </w:r>
+      <w:proofErr w:type="gramStart"/>
+      <w:r>
+        <w:rPr>
+          <w:sz w:val="30"/>
+          <w:szCs w:val="30"/>
+        </w:rPr>
+        <w:t>the we</w:t>
+      </w:r>
+      <w:proofErr w:type="gramEnd"/>
+      <w:r>
+        <w:rPr>
+          <w:sz w:val="30"/>
+          <w:szCs w:val="30"/>
+        </w:rPr>
+        <w:t xml:space="preserve"> can service like </w:t>
+      </w:r>
+      <w:proofErr w:type="spellStart"/>
+      <w:r>
+        <w:rPr>
+          <w:sz w:val="30"/>
+          <w:szCs w:val="30"/>
+        </w:rPr>
+        <w:t>wcf</w:t>
+      </w:r>
+      <w:proofErr w:type="spellEnd"/>
+      <w:r>
+        <w:rPr>
+          <w:sz w:val="30"/>
+          <w:szCs w:val="30"/>
+        </w:rPr>
+        <w:t xml:space="preserve">, authentication with azure and many more </w:t>
+      </w:r>
+    </w:p>
+    <w:p>
+      <w:pPr>
+        <w:pStyle w:val="ListParagraph"/>
+        <w:numPr>
+          <w:ilvl w:val="0"/>
+          <w:numId w:val="10"/>
+        </w:numPr>
+        <w:tabs>
+          <w:tab w:val="left" w:pos="3131"/>
+        </w:tabs>
+        <w:rPr>
+          <w:sz w:val="30"/>
+          <w:szCs w:val="30"/>
+        </w:rPr>
+      </w:pPr>
+      <w:r>
+        <w:rPr>
+          <w:sz w:val="30"/>
+          <w:szCs w:val="30"/>
+        </w:rPr>
+        <w:t>Inside Dependencies, we have analyzer and the framework.</w:t>
+      </w:r>
+    </w:p>
+    <w:p>
+      <w:pPr>
+        <w:pStyle w:val="ListParagraph"/>
+        <w:numPr>
+          <w:ilvl w:val="0"/>
+          <w:numId w:val="10"/>
+        </w:numPr>
+        <w:tabs>
+          <w:tab w:val="left" w:pos="3131"/>
+        </w:tabs>
+        <w:rPr>
+          <w:sz w:val="30"/>
+          <w:szCs w:val="30"/>
+        </w:rPr>
+      </w:pPr>
+      <w:r>
+        <w:rPr>
+          <w:sz w:val="30"/>
+          <w:szCs w:val="30"/>
+        </w:rPr>
+        <w:t>Inside properties we have launch setting of Json file where our app is going to run</w:t>
+      </w:r>
+    </w:p>
+    <w:p>
+      <w:pPr>
+        <w:pStyle w:val="ListParagraph"/>
+        <w:numPr>
+          <w:ilvl w:val="1"/>
+          <w:numId w:val="10"/>
+        </w:numPr>
+        <w:tabs>
+          <w:tab w:val="left" w:pos="3131"/>
+        </w:tabs>
+        <w:rPr>
+          <w:sz w:val="30"/>
+          <w:szCs w:val="30"/>
+        </w:rPr>
+      </w:pPr>
+      <w:r>
+        <w:rPr>
+          <w:sz w:val="30"/>
+          <w:szCs w:val="30"/>
+        </w:rPr>
+        <w:t xml:space="preserve">There are profile inside the properties where we can define command names, .net messages, the launch browser (the application </w:t>
+      </w:r>
+      <w:proofErr w:type="spellStart"/>
+      <w:proofErr w:type="gramStart"/>
+      <w:r>
+        <w:rPr>
+          <w:sz w:val="30"/>
+          <w:szCs w:val="30"/>
+        </w:rPr>
+        <w:t>url</w:t>
+      </w:r>
+      <w:proofErr w:type="spellEnd"/>
+      <w:r>
+        <w:rPr>
+          <w:sz w:val="30"/>
+          <w:szCs w:val="30"/>
+        </w:rPr>
+        <w:t xml:space="preserve"> )</w:t>
+      </w:r>
+      <w:proofErr w:type="gramEnd"/>
+      <w:r>
+        <w:rPr>
+          <w:sz w:val="30"/>
+          <w:szCs w:val="30"/>
+        </w:rPr>
+        <w:t xml:space="preserve"> which is important, and environment type</w:t>
+      </w:r>
+    </w:p>
+    <w:p>
+      <w:pPr>
+        <w:pStyle w:val="ListParagraph"/>
+        <w:numPr>
+          <w:ilvl w:val="0"/>
+          <w:numId w:val="10"/>
+        </w:numPr>
+        <w:tabs>
+          <w:tab w:val="left" w:pos="3131"/>
+        </w:tabs>
+        <w:rPr>
+          <w:sz w:val="30"/>
+          <w:szCs w:val="30"/>
+        </w:rPr>
+      </w:pPr>
+      <w:r>
+        <w:rPr>
+          <w:sz w:val="30"/>
+          <w:szCs w:val="30"/>
+        </w:rPr>
+        <w:t xml:space="preserve">There is root section next in which we have static files which include </w:t>
+      </w:r>
+      <w:proofErr w:type="spellStart"/>
+      <w:r>
+        <w:rPr>
+          <w:sz w:val="30"/>
+          <w:szCs w:val="30"/>
+        </w:rPr>
+        <w:t>css</w:t>
+      </w:r>
+      <w:proofErr w:type="spellEnd"/>
+      <w:r>
+        <w:rPr>
+          <w:sz w:val="30"/>
+          <w:szCs w:val="30"/>
+        </w:rPr>
+        <w:t xml:space="preserve">, </w:t>
+      </w:r>
+      <w:proofErr w:type="spellStart"/>
+      <w:r>
+        <w:rPr>
+          <w:sz w:val="30"/>
+          <w:szCs w:val="30"/>
+        </w:rPr>
+        <w:t>js</w:t>
+      </w:r>
+      <w:proofErr w:type="spellEnd"/>
+      <w:r>
+        <w:rPr>
+          <w:sz w:val="30"/>
+          <w:szCs w:val="30"/>
+        </w:rPr>
+        <w:t xml:space="preserve">, and custom </w:t>
+      </w:r>
+      <w:proofErr w:type="gramStart"/>
+      <w:r>
+        <w:rPr>
+          <w:sz w:val="30"/>
+          <w:szCs w:val="30"/>
+        </w:rPr>
+        <w:t>libraries</w:t>
+      </w:r>
+      <w:proofErr w:type="gramEnd"/>
+    </w:p>
+    <w:p>
+      <w:pPr>
+        <w:pStyle w:val="ListParagraph"/>
+        <w:numPr>
+          <w:ilvl w:val="0"/>
+          <w:numId w:val="10"/>
+        </w:numPr>
+        <w:tabs>
+          <w:tab w:val="left" w:pos="3131"/>
+        </w:tabs>
+        <w:rPr>
+          <w:sz w:val="30"/>
+          <w:szCs w:val="30"/>
+        </w:rPr>
+      </w:pPr>
+      <w:r>
+        <w:rPr>
+          <w:sz w:val="30"/>
+          <w:szCs w:val="30"/>
+        </w:rPr>
+        <w:t xml:space="preserve">Controllers, inside we have the C# </w:t>
+      </w:r>
+      <w:r>
+        <w:rPr>
+          <w:sz w:val="30"/>
+          <w:szCs w:val="30"/>
+        </w:rPr>
+        <w:t xml:space="preserve">class which is inherited from the base class </w:t>
+      </w:r>
+      <w:proofErr w:type="gramStart"/>
+      <w:r>
+        <w:rPr>
+          <w:sz w:val="30"/>
+          <w:szCs w:val="30"/>
+        </w:rPr>
+        <w:t>controller</w:t>
+      </w:r>
+      <w:proofErr w:type="gramEnd"/>
+    </w:p>
+    <w:p>
+      <w:pPr>
+        <w:pStyle w:val="ListParagraph"/>
+        <w:numPr>
+          <w:ilvl w:val="0"/>
+          <w:numId w:val="10"/>
+        </w:numPr>
+        <w:tabs>
+          <w:tab w:val="left" w:pos="3131"/>
+        </w:tabs>
+        <w:rPr>
+          <w:sz w:val="30"/>
+          <w:szCs w:val="30"/>
+        </w:rPr>
+      </w:pPr>
+      <w:r>
+        <w:rPr>
+          <w:sz w:val="30"/>
+          <w:szCs w:val="30"/>
+        </w:rPr>
+        <w:t>Models</w:t>
+      </w:r>
+      <w:r>
+        <w:rPr>
+          <w:sz w:val="30"/>
+          <w:szCs w:val="30"/>
+        </w:rPr>
+        <w:t xml:space="preserve">, </w:t>
+      </w:r>
+    </w:p>
+    <w:p>
+      <w:pPr>
+        <w:pStyle w:val="ListParagraph"/>
+        <w:numPr>
+          <w:ilvl w:val="0"/>
+          <w:numId w:val="10"/>
+        </w:numPr>
+        <w:tabs>
+          <w:tab w:val="left" w:pos="3131"/>
+        </w:tabs>
+        <w:rPr>
+          <w:sz w:val="30"/>
+          <w:szCs w:val="30"/>
+        </w:rPr>
+      </w:pPr>
+      <w:proofErr w:type="gramStart"/>
+      <w:r>
+        <w:rPr>
+          <w:sz w:val="30"/>
+          <w:szCs w:val="30"/>
+        </w:rPr>
+        <w:t xml:space="preserve">Views </w:t>
+      </w:r>
+      <w:r>
+        <w:rPr>
+          <w:sz w:val="30"/>
+          <w:szCs w:val="30"/>
+        </w:rPr>
+        <w:t>,</w:t>
+      </w:r>
+      <w:proofErr w:type="gramEnd"/>
+      <w:r>
+        <w:rPr>
+          <w:sz w:val="30"/>
+          <w:szCs w:val="30"/>
+        </w:rPr>
+        <w:t xml:space="preserve"> here we have the home file because we have the home controller, so each test controller will have the test folder in the views, the shared contains the layout of the application which contains the razor view]</w:t>
+      </w:r>
+    </w:p>
+    <w:p>
+      <w:pPr>
+        <w:pStyle w:val="ListParagraph"/>
+        <w:numPr>
+          <w:ilvl w:val="2"/>
+          <w:numId w:val="10"/>
+        </w:numPr>
+        <w:tabs>
+          <w:tab w:val="left" w:pos="3131"/>
+        </w:tabs>
+        <w:rPr>
+          <w:sz w:val="30"/>
+          <w:szCs w:val="30"/>
+        </w:rPr>
+      </w:pPr>
+      <w:r>
+        <w:rPr>
+          <w:sz w:val="30"/>
+          <w:szCs w:val="30"/>
+        </w:rPr>
+        <w:t xml:space="preserve"> There we have the header for the navigation </w:t>
+      </w:r>
+      <w:proofErr w:type="gramStart"/>
+      <w:r>
+        <w:rPr>
+          <w:sz w:val="30"/>
+          <w:szCs w:val="30"/>
+        </w:rPr>
+        <w:t>bar</w:t>
+      </w:r>
+      <w:proofErr w:type="gramEnd"/>
+    </w:p>
+    <w:p>
+      <w:pPr>
+        <w:pStyle w:val="ListParagraph"/>
+        <w:numPr>
+          <w:ilvl w:val="2"/>
+          <w:numId w:val="10"/>
+        </w:numPr>
+        <w:tabs>
+          <w:tab w:val="left" w:pos="3131"/>
+        </w:tabs>
+        <w:rPr>
+          <w:sz w:val="30"/>
+          <w:szCs w:val="30"/>
+        </w:rPr>
+      </w:pPr>
+      <w:r>
+        <w:rPr>
+          <w:sz w:val="30"/>
+          <w:szCs w:val="30"/>
+        </w:rPr>
+        <w:t xml:space="preserve">We have class container and the </w:t>
+      </w:r>
+      <w:proofErr w:type="spellStart"/>
+      <w:proofErr w:type="gramStart"/>
+      <w:r>
+        <w:rPr>
+          <w:sz w:val="30"/>
+          <w:szCs w:val="30"/>
+        </w:rPr>
+        <w:t>renderbody</w:t>
+      </w:r>
+      <w:proofErr w:type="spellEnd"/>
+      <w:r>
+        <w:rPr>
+          <w:sz w:val="30"/>
+          <w:szCs w:val="30"/>
+        </w:rPr>
+        <w:t>(</w:t>
+      </w:r>
+      <w:proofErr w:type="gramEnd"/>
+      <w:r>
+        <w:rPr>
+          <w:sz w:val="30"/>
+          <w:szCs w:val="30"/>
+        </w:rPr>
+        <w:t>) is used for the rendering all of the views that we have</w:t>
+      </w:r>
+    </w:p>
+    <w:p>
+      <w:pPr>
+        <w:pStyle w:val="ListParagraph"/>
+        <w:numPr>
+          <w:ilvl w:val="2"/>
+          <w:numId w:val="10"/>
+        </w:numPr>
+        <w:tabs>
+          <w:tab w:val="left" w:pos="3131"/>
+        </w:tabs>
+        <w:rPr>
+          <w:sz w:val="30"/>
+          <w:szCs w:val="30"/>
+        </w:rPr>
+      </w:pPr>
+      <w:r>
+        <w:rPr>
+          <w:sz w:val="30"/>
+          <w:szCs w:val="30"/>
+        </w:rPr>
+        <w:t xml:space="preserve">Down we have the footer and some </w:t>
+      </w:r>
+      <w:proofErr w:type="gramStart"/>
+      <w:r>
+        <w:rPr>
+          <w:sz w:val="30"/>
+          <w:szCs w:val="30"/>
+        </w:rPr>
+        <w:t>scripts</w:t>
+      </w:r>
+      <w:proofErr w:type="gramEnd"/>
+    </w:p>
+    <w:p>
+      <w:pPr>
+        <w:pStyle w:val="ListParagraph"/>
+        <w:numPr>
+          <w:ilvl w:val="1"/>
+          <w:numId w:val="10"/>
+        </w:numPr>
+        <w:tabs>
+          <w:tab w:val="left" w:pos="3131"/>
+        </w:tabs>
+        <w:rPr>
+          <w:sz w:val="30"/>
+          <w:szCs w:val="30"/>
+        </w:rPr>
+      </w:pPr>
+      <w:r>
+        <w:rPr>
+          <w:sz w:val="30"/>
+          <w:szCs w:val="30"/>
+        </w:rPr>
+        <w:t xml:space="preserve">Anything else are the default files created by the system, we will continue if there is need to talk about them or </w:t>
+      </w:r>
+      <w:proofErr w:type="gramStart"/>
+      <w:r>
+        <w:rPr>
+          <w:sz w:val="30"/>
+          <w:szCs w:val="30"/>
+        </w:rPr>
+        <w:t>else</w:t>
+      </w:r>
+      <w:proofErr w:type="gramEnd"/>
+      <w:r>
+        <w:rPr>
+          <w:sz w:val="30"/>
+          <w:szCs w:val="30"/>
+        </w:rPr>
+        <w:t xml:space="preserve"> we can just leave them as it is</w:t>
+      </w:r>
+    </w:p>
+    <w:p>
+      <w:pPr>
+        <w:pStyle w:val="ListParagraph"/>
+        <w:numPr>
+          <w:ilvl w:val="0"/>
+          <w:numId w:val="10"/>
+        </w:numPr>
+        <w:tabs>
+          <w:tab w:val="left" w:pos="3131"/>
+        </w:tabs>
+        <w:rPr>
+          <w:sz w:val="30"/>
+          <w:szCs w:val="30"/>
+        </w:rPr>
+      </w:pPr>
+      <w:r>
+        <w:rPr>
+          <w:sz w:val="30"/>
+          <w:szCs w:val="30"/>
+        </w:rPr>
+        <w:t xml:space="preserve">In the </w:t>
+      </w:r>
+      <w:proofErr w:type="spellStart"/>
+      <w:r>
+        <w:rPr>
+          <w:sz w:val="30"/>
+          <w:szCs w:val="30"/>
+        </w:rPr>
+        <w:t>appsetting.json</w:t>
+      </w:r>
+      <w:proofErr w:type="spellEnd"/>
+      <w:r>
+        <w:rPr>
+          <w:sz w:val="30"/>
+          <w:szCs w:val="30"/>
+        </w:rPr>
+        <w:t xml:space="preserve"> file is called configuration files because here we store the data like configuration string, the </w:t>
+      </w:r>
+      <w:proofErr w:type="spellStart"/>
+      <w:r>
+        <w:rPr>
+          <w:sz w:val="30"/>
+          <w:szCs w:val="30"/>
+        </w:rPr>
+        <w:t>loggin</w:t>
+      </w:r>
+      <w:proofErr w:type="spellEnd"/>
+      <w:r>
+        <w:rPr>
+          <w:sz w:val="30"/>
+          <w:szCs w:val="30"/>
+        </w:rPr>
+        <w:t xml:space="preserve"> related configuration,</w:t>
+      </w:r>
+    </w:p>
+    <w:p>
+      <w:pPr>
+        <w:pStyle w:val="ListParagraph"/>
+        <w:numPr>
+          <w:ilvl w:val="0"/>
+          <w:numId w:val="10"/>
+        </w:numPr>
+        <w:tabs>
+          <w:tab w:val="left" w:pos="3131"/>
+        </w:tabs>
+        <w:rPr>
+          <w:sz w:val="30"/>
+          <w:szCs w:val="30"/>
+        </w:rPr>
+      </w:pPr>
+      <w:r>
+        <w:rPr>
+          <w:sz w:val="30"/>
+          <w:szCs w:val="30"/>
+        </w:rPr>
+        <w:t xml:space="preserve">Other is the </w:t>
+      </w:r>
+      <w:proofErr w:type="spellStart"/>
+      <w:r>
+        <w:rPr>
+          <w:sz w:val="30"/>
+          <w:szCs w:val="30"/>
+        </w:rPr>
+        <w:t>program.cs</w:t>
+      </w:r>
+      <w:proofErr w:type="spellEnd"/>
+      <w:r>
+        <w:rPr>
+          <w:sz w:val="30"/>
+          <w:szCs w:val="30"/>
+        </w:rPr>
+        <w:t xml:space="preserve"> which is the main </w:t>
+      </w:r>
+      <w:proofErr w:type="gramStart"/>
+      <w:r>
+        <w:rPr>
+          <w:sz w:val="30"/>
+          <w:szCs w:val="30"/>
+        </w:rPr>
+        <w:t>file</w:t>
+      </w:r>
+      <w:proofErr w:type="gramEnd"/>
+      <w:r>
+        <w:rPr>
+          <w:sz w:val="30"/>
+          <w:szCs w:val="30"/>
+        </w:rPr>
+        <w:t xml:space="preserve"> </w:t>
+      </w:r>
+    </w:p>
+    <w:p>
+      <w:pPr>
+        <w:tabs>
+          <w:tab w:val="left" w:pos="3131"/>
+        </w:tabs>
+        <w:rPr>
+          <w:sz w:val="30"/>
+          <w:szCs w:val="30"/>
+        </w:rPr>
+      </w:pPr>
+    </w:p>
+    <w:p>
+      <w:pPr>
+        <w:tabs>
+          <w:tab w:val="left" w:pos="3131"/>
+        </w:tabs>
+        <w:rPr>
+          <w:b/>
+          <w:bCs/>
+          <w:sz w:val="30"/>
+          <w:szCs w:val="30"/>
+        </w:rPr>
+      </w:pPr>
+      <w:r>
+        <w:rPr>
+          <w:b/>
+          <w:bCs/>
+          <w:sz w:val="30"/>
+          <w:szCs w:val="30"/>
+        </w:rPr>
+        <w:t>Application Model Overview,</w:t>
+      </w:r>
+    </w:p>
+    <w:p>
+      <w:pPr>
+        <w:tabs>
+          <w:tab w:val="left" w:pos="3131"/>
+        </w:tabs>
+        <w:rPr>
+          <w:sz w:val="30"/>
+          <w:szCs w:val="30"/>
+        </w:rPr>
+      </w:pPr>
+      <w:r>
+        <w:rPr>
+          <w:sz w:val="30"/>
+          <w:szCs w:val="30"/>
+        </w:rPr>
+        <w:t>Application Features,</w:t>
+      </w:r>
+    </w:p>
+    <w:p>
+      <w:pPr>
+        <w:pStyle w:val="ListParagraph"/>
+        <w:numPr>
+          <w:ilvl w:val="0"/>
+          <w:numId w:val="11"/>
+        </w:numPr>
+        <w:tabs>
+          <w:tab w:val="left" w:pos="3131"/>
+        </w:tabs>
+        <w:rPr>
+          <w:sz w:val="30"/>
+          <w:szCs w:val="30"/>
+        </w:rPr>
+      </w:pPr>
+      <w:r>
+        <w:rPr>
+          <w:sz w:val="30"/>
+          <w:szCs w:val="30"/>
+        </w:rPr>
+        <w:t>Create, Read, Update and Delete (Except Manga)</w:t>
+      </w:r>
+    </w:p>
+    <w:p>
+      <w:pPr>
+        <w:pStyle w:val="ListParagraph"/>
+        <w:numPr>
+          <w:ilvl w:val="1"/>
+          <w:numId w:val="11"/>
+        </w:numPr>
+        <w:tabs>
+          <w:tab w:val="left" w:pos="3131"/>
+        </w:tabs>
+        <w:rPr>
+          <w:sz w:val="30"/>
+          <w:szCs w:val="30"/>
+        </w:rPr>
+      </w:pPr>
+      <w:r>
+        <w:rPr>
+          <w:sz w:val="30"/>
+          <w:szCs w:val="30"/>
+        </w:rPr>
+        <w:t xml:space="preserve">Main characters, </w:t>
+      </w:r>
+    </w:p>
+    <w:p>
+      <w:pPr>
+        <w:pStyle w:val="ListParagraph"/>
+        <w:numPr>
+          <w:ilvl w:val="1"/>
+          <w:numId w:val="11"/>
+        </w:numPr>
+        <w:tabs>
+          <w:tab w:val="left" w:pos="3131"/>
+        </w:tabs>
+        <w:rPr>
+          <w:sz w:val="30"/>
+          <w:szCs w:val="30"/>
+        </w:rPr>
+      </w:pPr>
+      <w:r>
+        <w:rPr>
+          <w:sz w:val="30"/>
+          <w:szCs w:val="30"/>
+        </w:rPr>
+        <w:lastRenderedPageBreak/>
+        <w:t>Authors,</w:t>
+      </w:r>
+    </w:p>
+    <w:p>
+      <w:pPr>
+        <w:pStyle w:val="ListParagraph"/>
+        <w:numPr>
+          <w:ilvl w:val="1"/>
+          <w:numId w:val="11"/>
+        </w:numPr>
+        <w:tabs>
+          <w:tab w:val="left" w:pos="3131"/>
+        </w:tabs>
+        <w:rPr>
+          <w:sz w:val="30"/>
+          <w:szCs w:val="30"/>
+        </w:rPr>
+      </w:pPr>
+      <w:r>
+        <w:rPr>
+          <w:sz w:val="30"/>
+          <w:szCs w:val="30"/>
+        </w:rPr>
+        <w:t>Studio</w:t>
+      </w:r>
+    </w:p>
+    <w:p>
+      <w:pPr>
+        <w:pStyle w:val="ListParagraph"/>
+        <w:numPr>
+          <w:ilvl w:val="1"/>
+          <w:numId w:val="11"/>
+        </w:numPr>
+        <w:tabs>
+          <w:tab w:val="left" w:pos="3131"/>
+        </w:tabs>
+        <w:rPr>
+          <w:sz w:val="30"/>
+          <w:szCs w:val="30"/>
+        </w:rPr>
+      </w:pPr>
+      <w:r>
+        <w:rPr>
+          <w:sz w:val="30"/>
+          <w:szCs w:val="30"/>
+        </w:rPr>
+        <w:t>Movies</w:t>
+      </w:r>
+    </w:p>
+    <w:p>
+      <w:pPr>
+        <w:pStyle w:val="ListParagraph"/>
+        <w:numPr>
+          <w:ilvl w:val="0"/>
+          <w:numId w:val="11"/>
+        </w:numPr>
+        <w:tabs>
+          <w:tab w:val="left" w:pos="3131"/>
+        </w:tabs>
+        <w:rPr>
+          <w:sz w:val="30"/>
+          <w:szCs w:val="30"/>
+        </w:rPr>
+      </w:pPr>
+      <w:r>
+        <w:rPr>
+          <w:sz w:val="30"/>
+          <w:szCs w:val="30"/>
+        </w:rPr>
+        <w:t>Adding items to a cart</w:t>
+      </w:r>
+    </w:p>
+    <w:p>
+      <w:pPr>
+        <w:pStyle w:val="ListParagraph"/>
+        <w:numPr>
+          <w:ilvl w:val="0"/>
+          <w:numId w:val="11"/>
+        </w:numPr>
+        <w:tabs>
+          <w:tab w:val="left" w:pos="3131"/>
+        </w:tabs>
+        <w:rPr>
+          <w:sz w:val="30"/>
+          <w:szCs w:val="30"/>
+        </w:rPr>
+      </w:pPr>
+      <w:r>
+        <w:rPr>
+          <w:sz w:val="30"/>
+          <w:szCs w:val="30"/>
+        </w:rPr>
+        <w:t>Orders</w:t>
+      </w:r>
+    </w:p>
+    <w:p>
+      <w:pPr>
+        <w:pStyle w:val="ListParagraph"/>
+        <w:numPr>
+          <w:ilvl w:val="0"/>
+          <w:numId w:val="11"/>
+        </w:numPr>
+        <w:tabs>
+          <w:tab w:val="left" w:pos="3131"/>
+        </w:tabs>
+        <w:rPr>
+          <w:sz w:val="30"/>
+          <w:szCs w:val="30"/>
+        </w:rPr>
+      </w:pPr>
+      <w:r>
+        <w:rPr>
+          <w:sz w:val="30"/>
+          <w:szCs w:val="30"/>
+        </w:rPr>
+        <w:t>Authentication</w:t>
+      </w:r>
+    </w:p>
+    <w:p>
+      <w:pPr>
+        <w:tabs>
+          <w:tab w:val="left" w:pos="3131"/>
+        </w:tabs>
+        <w:rPr>
+          <w:sz w:val="30"/>
+          <w:szCs w:val="30"/>
+        </w:rPr>
+      </w:pPr>
+      <w:r>
+        <w:rPr>
+          <w:sz w:val="30"/>
+          <w:szCs w:val="30"/>
+        </w:rPr>
+        <w:t xml:space="preserve">We are going to store the data in the </w:t>
+      </w:r>
+      <w:proofErr w:type="gramStart"/>
+      <w:r>
+        <w:rPr>
+          <w:sz w:val="30"/>
+          <w:szCs w:val="30"/>
+        </w:rPr>
+        <w:t>database</w:t>
+      </w:r>
+      <w:proofErr w:type="gramEnd"/>
+      <w:r>
+        <w:rPr>
+          <w:sz w:val="30"/>
+          <w:szCs w:val="30"/>
+        </w:rPr>
+        <w:t xml:space="preserve"> so we are going to create the respective models</w:t>
+      </w:r>
+    </w:p>
+    <w:p>
+      <w:pPr>
+        <w:tabs>
+          <w:tab w:val="left" w:pos="3131"/>
+        </w:tabs>
+        <w:rPr>
+          <w:sz w:val="30"/>
+          <w:szCs w:val="30"/>
+        </w:rPr>
+      </w:pPr>
+      <w:r>
+        <w:rPr>
+          <w:sz w:val="30"/>
+          <w:szCs w:val="30"/>
+        </w:rPr>
+        <w:t>Initial Models</w:t>
+      </w:r>
+    </w:p>
+    <w:p>
+      <w:pPr>
+        <w:pStyle w:val="ListParagraph"/>
+        <w:numPr>
+          <w:ilvl w:val="0"/>
+          <w:numId w:val="12"/>
+        </w:numPr>
+        <w:tabs>
+          <w:tab w:val="left" w:pos="3131"/>
+        </w:tabs>
+        <w:rPr>
+          <w:sz w:val="30"/>
+          <w:szCs w:val="30"/>
+        </w:rPr>
+      </w:pPr>
+      <w:r>
+        <w:rPr>
+          <w:sz w:val="30"/>
+          <w:szCs w:val="30"/>
+        </w:rPr>
+        <w:t>Main characters</w:t>
+      </w:r>
+    </w:p>
+    <w:p>
+      <w:pPr>
+        <w:pStyle w:val="ListParagraph"/>
+        <w:numPr>
+          <w:ilvl w:val="0"/>
+          <w:numId w:val="12"/>
+        </w:numPr>
+        <w:tabs>
+          <w:tab w:val="left" w:pos="3131"/>
+        </w:tabs>
+        <w:rPr>
+          <w:sz w:val="30"/>
+          <w:szCs w:val="30"/>
+        </w:rPr>
+      </w:pPr>
+      <w:r>
+        <w:rPr>
+          <w:sz w:val="30"/>
+          <w:szCs w:val="30"/>
+        </w:rPr>
+        <w:t>Authors,</w:t>
+      </w:r>
+    </w:p>
+    <w:p>
+      <w:pPr>
+        <w:pStyle w:val="ListParagraph"/>
+        <w:numPr>
+          <w:ilvl w:val="0"/>
+          <w:numId w:val="12"/>
+        </w:numPr>
+        <w:tabs>
+          <w:tab w:val="left" w:pos="3131"/>
+        </w:tabs>
+        <w:rPr>
+          <w:sz w:val="30"/>
+          <w:szCs w:val="30"/>
+        </w:rPr>
+      </w:pPr>
+      <w:r>
+        <w:rPr>
+          <w:sz w:val="30"/>
+          <w:szCs w:val="30"/>
+        </w:rPr>
+        <w:t>Studio</w:t>
+      </w:r>
+      <w:r>
+        <w:rPr>
+          <w:sz w:val="30"/>
+          <w:szCs w:val="30"/>
+        </w:rPr>
+        <w:t>,</w:t>
+      </w:r>
+    </w:p>
+    <w:p>
+      <w:pPr>
+        <w:pStyle w:val="ListParagraph"/>
+        <w:numPr>
+          <w:ilvl w:val="0"/>
+          <w:numId w:val="12"/>
+        </w:numPr>
+        <w:tabs>
+          <w:tab w:val="left" w:pos="3131"/>
+        </w:tabs>
+        <w:rPr>
+          <w:sz w:val="30"/>
+          <w:szCs w:val="30"/>
+        </w:rPr>
+      </w:pPr>
+      <w:r>
+        <w:rPr>
+          <w:sz w:val="30"/>
+          <w:szCs w:val="30"/>
+        </w:rPr>
+        <w:t>Manga.</w:t>
+      </w:r>
+    </w:p>
+    <w:p>
+      <w:pPr>
+        <w:tabs>
+          <w:tab w:val="left" w:pos="3131"/>
+        </w:tabs>
+        <w:rPr>
+          <w:sz w:val="30"/>
+          <w:szCs w:val="30"/>
+        </w:rPr>
+      </w:pPr>
+      <w:r>
+        <w:rPr>
+          <w:sz w:val="30"/>
+          <w:szCs w:val="30"/>
+        </w:rPr>
+        <w:t>For there we are going to:</w:t>
+      </w:r>
+    </w:p>
+    <w:p>
+      <w:pPr>
+        <w:pStyle w:val="ListParagraph"/>
+        <w:numPr>
+          <w:ilvl w:val="0"/>
+          <w:numId w:val="13"/>
+        </w:numPr>
+        <w:tabs>
+          <w:tab w:val="left" w:pos="3131"/>
+        </w:tabs>
+        <w:rPr>
+          <w:sz w:val="30"/>
+          <w:szCs w:val="30"/>
+        </w:rPr>
+      </w:pPr>
+      <w:r>
+        <w:rPr>
+          <w:sz w:val="30"/>
+          <w:szCs w:val="30"/>
+        </w:rPr>
+        <w:t xml:space="preserve">Add the relation to these </w:t>
+      </w:r>
+      <w:proofErr w:type="gramStart"/>
+      <w:r>
+        <w:rPr>
+          <w:sz w:val="30"/>
+          <w:szCs w:val="30"/>
+        </w:rPr>
+        <w:t>Models</w:t>
+      </w:r>
+      <w:proofErr w:type="gramEnd"/>
+    </w:p>
+    <w:p>
+      <w:pPr>
+        <w:pStyle w:val="ListParagraph"/>
+        <w:numPr>
+          <w:ilvl w:val="0"/>
+          <w:numId w:val="13"/>
+        </w:numPr>
+        <w:tabs>
+          <w:tab w:val="left" w:pos="3131"/>
+        </w:tabs>
+        <w:rPr>
+          <w:sz w:val="30"/>
+          <w:szCs w:val="30"/>
+        </w:rPr>
+      </w:pPr>
+      <w:r>
+        <w:rPr>
+          <w:sz w:val="30"/>
+          <w:szCs w:val="30"/>
+        </w:rPr>
+        <w:t>Configure these to SQL data base,</w:t>
+      </w:r>
+    </w:p>
+    <w:p>
+      <w:pPr>
+        <w:pStyle w:val="ListParagraph"/>
+        <w:numPr>
+          <w:ilvl w:val="0"/>
+          <w:numId w:val="13"/>
+        </w:numPr>
+        <w:tabs>
+          <w:tab w:val="left" w:pos="3131"/>
+        </w:tabs>
+        <w:rPr>
+          <w:sz w:val="30"/>
+          <w:szCs w:val="30"/>
+        </w:rPr>
+      </w:pPr>
+      <w:r>
+        <w:rPr>
+          <w:sz w:val="30"/>
+          <w:szCs w:val="30"/>
+        </w:rPr>
+        <w:t xml:space="preserve">Also add some test data to the </w:t>
+      </w:r>
+      <w:proofErr w:type="gramStart"/>
+      <w:r>
+        <w:rPr>
+          <w:sz w:val="30"/>
+          <w:szCs w:val="30"/>
+        </w:rPr>
+        <w:t>data base</w:t>
+      </w:r>
+      <w:proofErr w:type="gramEnd"/>
+      <w:r>
+        <w:rPr>
+          <w:sz w:val="30"/>
+          <w:szCs w:val="30"/>
+        </w:rPr>
+        <w:t>.</w:t>
+      </w:r>
+    </w:p>
+    <w:p>
+      <w:pPr>
+        <w:tabs>
+          <w:tab w:val="left" w:pos="3131"/>
+        </w:tabs>
+        <w:rPr>
+          <w:sz w:val="30"/>
+          <w:szCs w:val="30"/>
+        </w:rPr>
+      </w:pPr>
+    </w:p>
     <w:sectPr>
-      <w:headerReference w:type="default" r:id="rId9"/>
+      <w:headerReference w:type="default" r:id="rId10"/>
       <w:pgSz w:w="12240" w:h="15840"/>
       <w:pgMar w:top="1440" w:right="1440" w:bottom="1440" w:left="1440" w:header="720" w:footer="720" w:gutter="0"/>
       <w:cols w:space="720"/>
@@ -2062,6 +3259,119 @@
     </w:lvl>
   </w:abstractNum>
   <w:abstractNum w:abstractNumId="2" w15:restartNumberingAfterBreak="0">
+    <w:nsid w:val="37130CDD"/>
+    <w:multiLevelType w:val="hybridMultilevel"/>
+    <w:tmpl w:val="32AEA23A"/>
+    <w:lvl w:ilvl="0" w:tplc="04090001">
+      <w:start w:val="1"/>
+      <w:numFmt w:val="bullet"/>
+      <w:lvlText w:val=""/>
+      <w:lvlJc w:val="left"/>
+      <w:pPr>
+        <w:ind w:left="720" w:hanging="360"/>
+      </w:pPr>
+      <w:rPr>
+        <w:rFonts w:ascii="Symbol" w:hAnsi="Symbol" w:hint="default"/>
+      </w:rPr>
+    </w:lvl>
+    <w:lvl w:ilvl="1" w:tplc="04090003" w:tentative="1">
+      <w:start w:val="1"/>
+      <w:numFmt w:val="bullet"/>
+      <w:lvlText w:val="o"/>
+      <w:lvlJc w:val="left"/>
+      <w:pPr>
+        <w:ind w:left="1440" w:hanging="360"/>
+      </w:pPr>
+      <w:rPr>
+        <w:rFonts w:ascii="Courier New" w:hAnsi="Courier New" w:cs="Courier New" w:hint="default"/>
+      </w:rPr>
+    </w:lvl>
+    <w:lvl w:ilvl="2" w:tplc="04090005" w:tentative="1">
+      <w:start w:val="1"/>
+      <w:numFmt w:val="bullet"/>
+      <w:lvlText w:val=""/>
+      <w:lvlJc w:val="left"/>
+      <w:pPr>
+        <w:ind w:left="2160" w:hanging="360"/>
+      </w:pPr>
+      <w:rPr>
+        <w:rFonts w:ascii="Wingdings" w:hAnsi="Wingdings" w:hint="default"/>
+      </w:rPr>
+    </w:lvl>
+    <w:lvl w:ilvl="3" w:tplc="04090001" w:tentative="1">
+      <w:start w:val="1"/>
+      <w:numFmt w:val="bullet"/>
+      <w:lvlText w:val=""/>
+      <w:lvlJc w:val="left"/>
+      <w:pPr>
+        <w:ind w:left="2880" w:hanging="360"/>
+      </w:pPr>
+      <w:rPr>
+        <w:rFonts w:ascii="Symbol" w:hAnsi="Symbol" w:hint="default"/>
+      </w:rPr>
+    </w:lvl>
+    <w:lvl w:ilvl="4" w:tplc="04090003" w:tentative="1">
+      <w:start w:val="1"/>
+      <w:numFmt w:val="bullet"/>
+      <w:lvlText w:val="o"/>
+      <w:lvlJc w:val="left"/>
+      <w:pPr>
+        <w:ind w:left="3600" w:hanging="360"/>
+      </w:pPr>
+      <w:rPr>
+        <w:rFonts w:ascii="Courier New" w:hAnsi="Courier New" w:cs="Courier New" w:hint="default"/>
+      </w:rPr>
+    </w:lvl>
+    <w:lvl w:ilvl="5" w:tplc="04090005" w:tentative="1">
+      <w:start w:val="1"/>
+      <w:numFmt w:val="bullet"/>
+      <w:lvlText w:val=""/>
+      <w:lvlJc w:val="left"/>
+      <w:pPr>
+        <w:ind w:left="4320" w:hanging="360"/>
+      </w:pPr>
+      <w:rPr>
+        <w:rFonts w:ascii="Wingdings" w:hAnsi="Wingdings" w:hint="default"/>
+      </w:rPr>
+    </w:lvl>
+    <w:lvl w:ilvl="6" w:tplc="04090001" w:tentative="1">
+      <w:start w:val="1"/>
+      <w:numFmt w:val="bullet"/>
+      <w:lvlText w:val=""/>
+      <w:lvlJc w:val="left"/>
+      <w:pPr>
+        <w:ind w:left="5040" w:hanging="360"/>
+      </w:pPr>
+      <w:rPr>
+        <w:rFonts w:ascii="Symbol" w:hAnsi="Symbol" w:hint="default"/>
+      </w:rPr>
+    </w:lvl>
+    <w:lvl w:ilvl="7" w:tplc="04090003" w:tentative="1">
+      <w:start w:val="1"/>
+      <w:numFmt w:val="bullet"/>
+      <w:lvlText w:val="o"/>
+      <w:lvlJc w:val="left"/>
+      <w:pPr>
+        <w:ind w:left="5760" w:hanging="360"/>
+      </w:pPr>
+      <w:rPr>
+        <w:rFonts w:ascii="Courier New" w:hAnsi="Courier New" w:cs="Courier New" w:hint="default"/>
+      </w:rPr>
+    </w:lvl>
+    <w:lvl w:ilvl="8" w:tplc="04090005" w:tentative="1">
+      <w:start w:val="1"/>
+      <w:numFmt w:val="bullet"/>
+      <w:lvlText w:val=""/>
+      <w:lvlJc w:val="left"/>
+      <w:pPr>
+        <w:ind w:left="6480" w:hanging="360"/>
+      </w:pPr>
+      <w:rPr>
+        <w:rFonts w:ascii="Wingdings" w:hAnsi="Wingdings" w:hint="default"/>
+      </w:rPr>
+    </w:lvl>
+  </w:abstractNum>
+  <w:abstractNum w:abstractNumId="3" w15:restartNumberingAfterBreak="0">
     <w:nsid w:val="3E8F2B34"/>
     <w:multiLevelType w:val="hybridMultilevel"/>
     <w:tmpl w:val="8D849D6A"/>
@@ -2150,7 +3460,7 @@
       </w:pPr>
     </w:lvl>
   </w:abstractNum>
-  <w:abstractNum w:abstractNumId="3" w15:restartNumberingAfterBreak="0">
+  <w:abstractNum w:abstractNumId="4" w15:restartNumberingAfterBreak="0">
     <w:nsid w:val="4CF471CE"/>
     <w:multiLevelType w:val="hybridMultilevel"/>
     <w:tmpl w:val="5CDE2A1C"/>
@@ -2263,7 +3573,7 @@
       </w:rPr>
     </w:lvl>
   </w:abstractNum>
-  <w:abstractNum w:abstractNumId="4" w15:restartNumberingAfterBreak="0">
+  <w:abstractNum w:abstractNumId="5" w15:restartNumberingAfterBreak="0">
     <w:nsid w:val="502F6E94"/>
     <w:multiLevelType w:val="hybridMultilevel"/>
     <w:tmpl w:val="8D687186"/>
@@ -2352,7 +3662,7 @@
       </w:pPr>
     </w:lvl>
   </w:abstractNum>
-  <w:abstractNum w:abstractNumId="5" w15:restartNumberingAfterBreak="0">
+  <w:abstractNum w:abstractNumId="6" w15:restartNumberingAfterBreak="0">
     <w:nsid w:val="5BD36DC8"/>
     <w:multiLevelType w:val="hybridMultilevel"/>
     <w:tmpl w:val="A3626D5A"/>
@@ -2465,7 +3775,120 @@
       </w:rPr>
     </w:lvl>
   </w:abstractNum>
-  <w:abstractNum w:abstractNumId="6" w15:restartNumberingAfterBreak="0">
+  <w:abstractNum w:abstractNumId="7" w15:restartNumberingAfterBreak="0">
+    <w:nsid w:val="5C334EDE"/>
+    <w:multiLevelType w:val="hybridMultilevel"/>
+    <w:tmpl w:val="B2C84180"/>
+    <w:lvl w:ilvl="0" w:tplc="04090001">
+      <w:start w:val="1"/>
+      <w:numFmt w:val="bullet"/>
+      <w:lvlText w:val=""/>
+      <w:lvlJc w:val="left"/>
+      <w:pPr>
+        <w:ind w:left="720" w:hanging="360"/>
+      </w:pPr>
+      <w:rPr>
+        <w:rFonts w:ascii="Symbol" w:hAnsi="Symbol" w:hint="default"/>
+      </w:rPr>
+    </w:lvl>
+    <w:lvl w:ilvl="1" w:tplc="04090003">
+      <w:start w:val="1"/>
+      <w:numFmt w:val="bullet"/>
+      <w:lvlText w:val="o"/>
+      <w:lvlJc w:val="left"/>
+      <w:pPr>
+        <w:ind w:left="1440" w:hanging="360"/>
+      </w:pPr>
+      <w:rPr>
+        <w:rFonts w:ascii="Courier New" w:hAnsi="Courier New" w:cs="Courier New" w:hint="default"/>
+      </w:rPr>
+    </w:lvl>
+    <w:lvl w:ilvl="2" w:tplc="04090005">
+      <w:start w:val="1"/>
+      <w:numFmt w:val="bullet"/>
+      <w:lvlText w:val=""/>
+      <w:lvlJc w:val="left"/>
+      <w:pPr>
+        <w:ind w:left="2160" w:hanging="360"/>
+      </w:pPr>
+      <w:rPr>
+        <w:rFonts w:ascii="Wingdings" w:hAnsi="Wingdings" w:hint="default"/>
+      </w:rPr>
+    </w:lvl>
+    <w:lvl w:ilvl="3" w:tplc="04090001" w:tentative="1">
+      <w:start w:val="1"/>
+      <w:numFmt w:val="bullet"/>
+      <w:lvlText w:val=""/>
+      <w:lvlJc w:val="left"/>
+      <w:pPr>
+        <w:ind w:left="2880" w:hanging="360"/>
+      </w:pPr>
+      <w:rPr>
+        <w:rFonts w:ascii="Symbol" w:hAnsi="Symbol" w:hint="default"/>
+      </w:rPr>
+    </w:lvl>
+    <w:lvl w:ilvl="4" w:tplc="04090003" w:tentative="1">
+      <w:start w:val="1"/>
+      <w:numFmt w:val="bullet"/>
+      <w:lvlText w:val="o"/>
+      <w:lvlJc w:val="left"/>
+      <w:pPr>
+        <w:ind w:left="3600" w:hanging="360"/>
+      </w:pPr>
+      <w:rPr>
+        <w:rFonts w:ascii="Courier New" w:hAnsi="Courier New" w:cs="Courier New" w:hint="default"/>
+      </w:rPr>
+    </w:lvl>
+    <w:lvl w:ilvl="5" w:tplc="04090005" w:tentative="1">
+      <w:start w:val="1"/>
+      <w:numFmt w:val="bullet"/>
+      <w:lvlText w:val=""/>
+      <w:lvlJc w:val="left"/>
+      <w:pPr>
+        <w:ind w:left="4320" w:hanging="360"/>
+      </w:pPr>
+      <w:rPr>
+        <w:rFonts w:ascii="Wingdings" w:hAnsi="Wingdings" w:hint="default"/>
+      </w:rPr>
+    </w:lvl>
+    <w:lvl w:ilvl="6" w:tplc="04090001" w:tentative="1">
+      <w:start w:val="1"/>
+      <w:numFmt w:val="bullet"/>
+      <w:lvlText w:val=""/>
+      <w:lvlJc w:val="left"/>
+      <w:pPr>
+        <w:ind w:left="5040" w:hanging="360"/>
+      </w:pPr>
+      <w:rPr>
+        <w:rFonts w:ascii="Symbol" w:hAnsi="Symbol" w:hint="default"/>
+      </w:rPr>
+    </w:lvl>
+    <w:lvl w:ilvl="7" w:tplc="04090003" w:tentative="1">
+      <w:start w:val="1"/>
+      <w:numFmt w:val="bullet"/>
+      <w:lvlText w:val="o"/>
+      <w:lvlJc w:val="left"/>
+      <w:pPr>
+        <w:ind w:left="5760" w:hanging="360"/>
+      </w:pPr>
+      <w:rPr>
+        <w:rFonts w:ascii="Courier New" w:hAnsi="Courier New" w:cs="Courier New" w:hint="default"/>
+      </w:rPr>
+    </w:lvl>
+    <w:lvl w:ilvl="8" w:tplc="04090005" w:tentative="1">
+      <w:start w:val="1"/>
+      <w:numFmt w:val="bullet"/>
+      <w:lvlText w:val=""/>
+      <w:lvlJc w:val="left"/>
+      <w:pPr>
+        <w:ind w:left="6480" w:hanging="360"/>
+      </w:pPr>
+      <w:rPr>
+        <w:rFonts w:ascii="Wingdings" w:hAnsi="Wingdings" w:hint="default"/>
+      </w:rPr>
+    </w:lvl>
+  </w:abstractNum>
+  <w:abstractNum w:abstractNumId="8" w15:restartNumberingAfterBreak="0">
     <w:nsid w:val="69E9625A"/>
     <w:multiLevelType w:val="hybridMultilevel"/>
     <w:tmpl w:val="B6D219A6"/>
@@ -2551,7 +3974,7 @@
       </w:pPr>
     </w:lvl>
   </w:abstractNum>
-  <w:abstractNum w:abstractNumId="7" w15:restartNumberingAfterBreak="0">
+  <w:abstractNum w:abstractNumId="9" w15:restartNumberingAfterBreak="0">
     <w:nsid w:val="6B850928"/>
     <w:multiLevelType w:val="hybridMultilevel"/>
     <w:tmpl w:val="C5F250E4"/>
@@ -2664,10 +4087,236 @@
       </w:rPr>
     </w:lvl>
   </w:abstractNum>
-  <w:abstractNum w:abstractNumId="8" w15:restartNumberingAfterBreak="0">
+  <w:abstractNum w:abstractNumId="10" w15:restartNumberingAfterBreak="0">
+    <w:nsid w:val="706E73A7"/>
+    <w:multiLevelType w:val="hybridMultilevel"/>
+    <w:tmpl w:val="43BCFBF0"/>
+    <w:lvl w:ilvl="0" w:tplc="04090001">
+      <w:start w:val="1"/>
+      <w:numFmt w:val="bullet"/>
+      <w:lvlText w:val=""/>
+      <w:lvlJc w:val="left"/>
+      <w:pPr>
+        <w:ind w:left="720" w:hanging="360"/>
+      </w:pPr>
+      <w:rPr>
+        <w:rFonts w:ascii="Symbol" w:hAnsi="Symbol" w:hint="default"/>
+      </w:rPr>
+    </w:lvl>
+    <w:lvl w:ilvl="1" w:tplc="04090003">
+      <w:start w:val="1"/>
+      <w:numFmt w:val="bullet"/>
+      <w:lvlText w:val="o"/>
+      <w:lvlJc w:val="left"/>
+      <w:pPr>
+        <w:ind w:left="1440" w:hanging="360"/>
+      </w:pPr>
+      <w:rPr>
+        <w:rFonts w:ascii="Courier New" w:hAnsi="Courier New" w:cs="Courier New" w:hint="default"/>
+      </w:rPr>
+    </w:lvl>
+    <w:lvl w:ilvl="2" w:tplc="04090005" w:tentative="1">
+      <w:start w:val="1"/>
+      <w:numFmt w:val="bullet"/>
+      <w:lvlText w:val=""/>
+      <w:lvlJc w:val="left"/>
+      <w:pPr>
+        <w:ind w:left="2160" w:hanging="360"/>
+      </w:pPr>
+      <w:rPr>
+        <w:rFonts w:ascii="Wingdings" w:hAnsi="Wingdings" w:hint="default"/>
+      </w:rPr>
+    </w:lvl>
+    <w:lvl w:ilvl="3" w:tplc="04090001" w:tentative="1">
+      <w:start w:val="1"/>
+      <w:numFmt w:val="bullet"/>
+      <w:lvlText w:val=""/>
+      <w:lvlJc w:val="left"/>
+      <w:pPr>
+        <w:ind w:left="2880" w:hanging="360"/>
+      </w:pPr>
+      <w:rPr>
+        <w:rFonts w:ascii="Symbol" w:hAnsi="Symbol" w:hint="default"/>
+      </w:rPr>
+    </w:lvl>
+    <w:lvl w:ilvl="4" w:tplc="04090003" w:tentative="1">
+      <w:start w:val="1"/>
+      <w:numFmt w:val="bullet"/>
+      <w:lvlText w:val="o"/>
+      <w:lvlJc w:val="left"/>
+      <w:pPr>
+        <w:ind w:left="3600" w:hanging="360"/>
+      </w:pPr>
+      <w:rPr>
+        <w:rFonts w:ascii="Courier New" w:hAnsi="Courier New" w:cs="Courier New" w:hint="default"/>
+      </w:rPr>
+    </w:lvl>
+    <w:lvl w:ilvl="5" w:tplc="04090005" w:tentative="1">
+      <w:start w:val="1"/>
+      <w:numFmt w:val="bullet"/>
+      <w:lvlText w:val=""/>
+      <w:lvlJc w:val="left"/>
+      <w:pPr>
+        <w:ind w:left="4320" w:hanging="360"/>
+      </w:pPr>
+      <w:rPr>
+        <w:rFonts w:ascii="Wingdings" w:hAnsi="Wingdings" w:hint="default"/>
+      </w:rPr>
+    </w:lvl>
+    <w:lvl w:ilvl="6" w:tplc="04090001" w:tentative="1">
+      <w:start w:val="1"/>
+      <w:numFmt w:val="bullet"/>
+      <w:lvlText w:val=""/>
+      <w:lvlJc w:val="left"/>
+      <w:pPr>
+        <w:ind w:left="5040" w:hanging="360"/>
+      </w:pPr>
+      <w:rPr>
+        <w:rFonts w:ascii="Symbol" w:hAnsi="Symbol" w:hint="default"/>
+      </w:rPr>
+    </w:lvl>
+    <w:lvl w:ilvl="7" w:tplc="04090003" w:tentative="1">
+      <w:start w:val="1"/>
+      <w:numFmt w:val="bullet"/>
+      <w:lvlText w:val="o"/>
+      <w:lvlJc w:val="left"/>
+      <w:pPr>
+        <w:ind w:left="5760" w:hanging="360"/>
+      </w:pPr>
+      <w:rPr>
+        <w:rFonts w:ascii="Courier New" w:hAnsi="Courier New" w:cs="Courier New" w:hint="default"/>
+      </w:rPr>
+    </w:lvl>
+    <w:lvl w:ilvl="8" w:tplc="04090005" w:tentative="1">
+      <w:start w:val="1"/>
+      <w:numFmt w:val="bullet"/>
+      <w:lvlText w:val=""/>
+      <w:lvlJc w:val="left"/>
+      <w:pPr>
+        <w:ind w:left="6480" w:hanging="360"/>
+      </w:pPr>
+      <w:rPr>
+        <w:rFonts w:ascii="Wingdings" w:hAnsi="Wingdings" w:hint="default"/>
+      </w:rPr>
+    </w:lvl>
+  </w:abstractNum>
+  <w:abstractNum w:abstractNumId="11" w15:restartNumberingAfterBreak="0">
     <w:nsid w:val="745B081A"/>
     <w:multiLevelType w:val="hybridMultilevel"/>
     <w:tmpl w:val="03949A48"/>
+    <w:lvl w:ilvl="0" w:tplc="04090001">
+      <w:start w:val="1"/>
+      <w:numFmt w:val="bullet"/>
+      <w:lvlText w:val=""/>
+      <w:lvlJc w:val="left"/>
+      <w:pPr>
+        <w:ind w:left="720" w:hanging="360"/>
+      </w:pPr>
+      <w:rPr>
+        <w:rFonts w:ascii="Symbol" w:hAnsi="Symbol" w:hint="default"/>
+      </w:rPr>
+    </w:lvl>
+    <w:lvl w:ilvl="1" w:tplc="04090003" w:tentative="1">
+      <w:start w:val="1"/>
+      <w:numFmt w:val="bullet"/>
+      <w:lvlText w:val="o"/>
+      <w:lvlJc w:val="left"/>
+      <w:pPr>
+        <w:ind w:left="1440" w:hanging="360"/>
+      </w:pPr>
+      <w:rPr>
+        <w:rFonts w:ascii="Courier New" w:hAnsi="Courier New" w:cs="Courier New" w:hint="default"/>
+      </w:rPr>
+    </w:lvl>
+    <w:lvl w:ilvl="2" w:tplc="04090005" w:tentative="1">
+      <w:start w:val="1"/>
+      <w:numFmt w:val="bullet"/>
+      <w:lvlText w:val=""/>
+      <w:lvlJc w:val="left"/>
+      <w:pPr>
+        <w:ind w:left="2160" w:hanging="360"/>
+      </w:pPr>
+      <w:rPr>
+        <w:rFonts w:ascii="Wingdings" w:hAnsi="Wingdings" w:hint="default"/>
+      </w:rPr>
+    </w:lvl>
+    <w:lvl w:ilvl="3" w:tplc="04090001" w:tentative="1">
+      <w:start w:val="1"/>
+      <w:numFmt w:val="bullet"/>
+      <w:lvlText w:val=""/>
+      <w:lvlJc w:val="left"/>
+      <w:pPr>
+        <w:ind w:left="2880" w:hanging="360"/>
+      </w:pPr>
+      <w:rPr>
+        <w:rFonts w:ascii="Symbol" w:hAnsi="Symbol" w:hint="default"/>
+      </w:rPr>
+    </w:lvl>
+    <w:lvl w:ilvl="4" w:tplc="04090003" w:tentative="1">
+      <w:start w:val="1"/>
+      <w:numFmt w:val="bullet"/>
+      <w:lvlText w:val="o"/>
+      <w:lvlJc w:val="left"/>
+      <w:pPr>
+        <w:ind w:left="3600" w:hanging="360"/>
+      </w:pPr>
+      <w:rPr>
+        <w:rFonts w:ascii="Courier New" w:hAnsi="Courier New" w:cs="Courier New" w:hint="default"/>
+      </w:rPr>
+    </w:lvl>
+    <w:lvl w:ilvl="5" w:tplc="04090005" w:tentative="1">
+      <w:start w:val="1"/>
+      <w:numFmt w:val="bullet"/>
+      <w:lvlText w:val=""/>
+      <w:lvlJc w:val="left"/>
+      <w:pPr>
+        <w:ind w:left="4320" w:hanging="360"/>
+      </w:pPr>
+      <w:rPr>
+        <w:rFonts w:ascii="Wingdings" w:hAnsi="Wingdings" w:hint="default"/>
+      </w:rPr>
+    </w:lvl>
+    <w:lvl w:ilvl="6" w:tplc="04090001" w:tentative="1">
+      <w:start w:val="1"/>
+      <w:numFmt w:val="bullet"/>
+      <w:lvlText w:val=""/>
+      <w:lvlJc w:val="left"/>
+      <w:pPr>
+        <w:ind w:left="5040" w:hanging="360"/>
+      </w:pPr>
+      <w:rPr>
+        <w:rFonts w:ascii="Symbol" w:hAnsi="Symbol" w:hint="default"/>
+      </w:rPr>
+    </w:lvl>
+    <w:lvl w:ilvl="7" w:tplc="04090003" w:tentative="1">
+      <w:start w:val="1"/>
+      <w:numFmt w:val="bullet"/>
+      <w:lvlText w:val="o"/>
+      <w:lvlJc w:val="left"/>
+      <w:pPr>
+        <w:ind w:left="5760" w:hanging="360"/>
+      </w:pPr>
+      <w:rPr>
+        <w:rFonts w:ascii="Courier New" w:hAnsi="Courier New" w:cs="Courier New" w:hint="default"/>
+      </w:rPr>
+    </w:lvl>
+    <w:lvl w:ilvl="8" w:tplc="04090005" w:tentative="1">
+      <w:start w:val="1"/>
+      <w:numFmt w:val="bullet"/>
+      <w:lvlText w:val=""/>
+      <w:lvlJc w:val="left"/>
+      <w:pPr>
+        <w:ind w:left="6480" w:hanging="360"/>
+      </w:pPr>
+      <w:rPr>
+        <w:rFonts w:ascii="Wingdings" w:hAnsi="Wingdings" w:hint="default"/>
+      </w:rPr>
+    </w:lvl>
+  </w:abstractNum>
+  <w:abstractNum w:abstractNumId="12" w15:restartNumberingAfterBreak="0">
+    <w:nsid w:val="74B043D6"/>
+    <w:multiLevelType w:val="hybridMultilevel"/>
+    <w:tmpl w:val="6CB250A2"/>
     <w:lvl w:ilvl="0" w:tplc="04090001">
       <w:start w:val="1"/>
       <w:numFmt w:val="bullet"/>
@@ -2781,28 +4430,40 @@
     <w:abstractNumId w:val="0"/>
   </w:num>
   <w:num w:numId="2" w16cid:durableId="1161702474">
-    <w:abstractNumId w:val="2"/>
+    <w:abstractNumId w:val="3"/>
   </w:num>
   <w:num w:numId="3" w16cid:durableId="1274559317">
-    <w:abstractNumId w:val="7"/>
+    <w:abstractNumId w:val="9"/>
   </w:num>
   <w:num w:numId="4" w16cid:durableId="311369481">
-    <w:abstractNumId w:val="3"/>
+    <w:abstractNumId w:val="4"/>
   </w:num>
   <w:num w:numId="5" w16cid:durableId="1048576932">
-    <w:abstractNumId w:val="5"/>
+    <w:abstractNumId w:val="6"/>
   </w:num>
   <w:num w:numId="6" w16cid:durableId="748115582">
-    <w:abstractNumId w:val="6"/>
+    <w:abstractNumId w:val="8"/>
   </w:num>
   <w:num w:numId="7" w16cid:durableId="2079785419">
-    <w:abstractNumId w:val="8"/>
+    <w:abstractNumId w:val="11"/>
   </w:num>
   <w:num w:numId="8" w16cid:durableId="800996428">
     <w:abstractNumId w:val="1"/>
   </w:num>
   <w:num w:numId="9" w16cid:durableId="886406283">
-    <w:abstractNumId w:val="4"/>
+    <w:abstractNumId w:val="5"/>
+  </w:num>
+  <w:num w:numId="10" w16cid:durableId="1866627522">
+    <w:abstractNumId w:val="7"/>
+  </w:num>
+  <w:num w:numId="11" w16cid:durableId="218132960">
+    <w:abstractNumId w:val="10"/>
+  </w:num>
+  <w:num w:numId="12" w16cid:durableId="322659287">
+    <w:abstractNumId w:val="12"/>
+  </w:num>
+  <w:num w:numId="13" w16cid:durableId="1581212526">
+    <w:abstractNumId w:val="2"/>
   </w:num>
 </w:numbering>
 </file>

</xml_diff>

<commit_message>
done making the database!!! for the models
</commit_message>
<xml_diff>
--- a/Project_note_2.docx
+++ b/Project_note_2.docx
@@ -1530,7 +1530,7 @@
           <w:szCs w:val="30"/>
         </w:rPr>
         <w:drawing>
-          <wp:anchor distT="0" distB="0" distL="114300" distR="114300" simplePos="0" relativeHeight="251655680" behindDoc="0" locked="0" layoutInCell="1" allowOverlap="1" wp14:anchorId="6D8AB4E7" wp14:editId="62A987EA">
+          <wp:anchor distT="0" distB="0" distL="114300" distR="114300" simplePos="0" relativeHeight="251653632" behindDoc="0" locked="0" layoutInCell="1" allowOverlap="1" wp14:anchorId="6D8AB4E7" wp14:editId="62A987EA">
             <wp:simplePos x="0" y="0"/>
             <wp:positionH relativeFrom="column">
               <wp:posOffset>-423</wp:posOffset>
@@ -1784,7 +1784,7 @@
           <w:szCs w:val="30"/>
         </w:rPr>
         <w:drawing>
-          <wp:anchor distT="0" distB="0" distL="114300" distR="114300" simplePos="0" relativeHeight="251662848" behindDoc="0" locked="0" layoutInCell="1" allowOverlap="1" wp14:anchorId="694F7E32" wp14:editId="263D99A9">
+          <wp:anchor distT="0" distB="0" distL="114300" distR="114300" simplePos="0" relativeHeight="251660800" behindDoc="0" locked="0" layoutInCell="1" allowOverlap="1" wp14:anchorId="694F7E32" wp14:editId="263D99A9">
             <wp:simplePos x="0" y="0"/>
             <wp:positionH relativeFrom="column">
               <wp:posOffset>52794</wp:posOffset>
@@ -2959,9 +2959,794 @@
           <w:szCs w:val="30"/>
         </w:rPr>
       </w:pPr>
+      <w:r>
+        <w:rPr>
+          <w:sz w:val="30"/>
+          <w:szCs w:val="30"/>
+        </w:rPr>
+        <w:t>Inside the Microsoft visual studio 2022,</w:t>
+      </w:r>
+    </w:p>
+    <w:p>
+      <w:pPr>
+        <w:tabs>
+          <w:tab w:val="left" w:pos="3131"/>
+        </w:tabs>
+        <w:rPr>
+          <w:sz w:val="30"/>
+          <w:szCs w:val="30"/>
+        </w:rPr>
+      </w:pPr>
+      <w:r>
+        <w:rPr>
+          <w:sz w:val="30"/>
+          <w:szCs w:val="30"/>
+        </w:rPr>
+        <w:t xml:space="preserve">We created a folder called data, where we are going to put the data related stuffs like: </w:t>
+      </w:r>
+      <w:proofErr w:type="spellStart"/>
+      <w:r>
+        <w:rPr>
+          <w:sz w:val="30"/>
+          <w:szCs w:val="30"/>
+        </w:rPr>
+        <w:t>enum</w:t>
+      </w:r>
+      <w:proofErr w:type="spellEnd"/>
+      <w:r>
+        <w:rPr>
+          <w:sz w:val="30"/>
+          <w:szCs w:val="30"/>
+        </w:rPr>
+        <w:t xml:space="preserve">, </w:t>
+      </w:r>
+      <w:proofErr w:type="spellStart"/>
+      <w:r>
+        <w:rPr>
+          <w:sz w:val="30"/>
+          <w:szCs w:val="30"/>
+        </w:rPr>
+        <w:t>servies</w:t>
+      </w:r>
+      <w:proofErr w:type="spellEnd"/>
+      <w:r>
+        <w:rPr>
+          <w:sz w:val="30"/>
+          <w:szCs w:val="30"/>
+        </w:rPr>
+        <w:t xml:space="preserve">, view models </w:t>
+      </w:r>
+      <w:proofErr w:type="spellStart"/>
+      <w:proofErr w:type="gramStart"/>
+      <w:r>
+        <w:rPr>
+          <w:sz w:val="30"/>
+          <w:szCs w:val="30"/>
+        </w:rPr>
+        <w:t>etc</w:t>
+      </w:r>
+      <w:proofErr w:type="spellEnd"/>
+      <w:proofErr w:type="gramEnd"/>
+      <w:r>
+        <w:rPr>
+          <w:sz w:val="30"/>
+          <w:szCs w:val="30"/>
+        </w:rPr>
+        <w:t xml:space="preserve"> </w:t>
+      </w:r>
+    </w:p>
+    <w:p>
+      <w:pPr>
+        <w:tabs>
+          <w:tab w:val="left" w:pos="3131"/>
+        </w:tabs>
+        <w:rPr>
+          <w:sz w:val="30"/>
+          <w:szCs w:val="30"/>
+        </w:rPr>
+      </w:pPr>
+    </w:p>
+    <w:p>
+      <w:pPr>
+        <w:tabs>
+          <w:tab w:val="left" w:pos="3131"/>
+        </w:tabs>
+        <w:rPr>
+          <w:b/>
+          <w:bCs/>
+          <w:sz w:val="30"/>
+          <w:szCs w:val="30"/>
+        </w:rPr>
+      </w:pPr>
+      <w:r>
+        <w:rPr>
+          <w:b/>
+          <w:bCs/>
+          <w:sz w:val="30"/>
+          <w:szCs w:val="30"/>
+        </w:rPr>
+        <w:t xml:space="preserve">Adding the </w:t>
+      </w:r>
+      <w:proofErr w:type="spellStart"/>
+      <w:r>
+        <w:rPr>
+          <w:b/>
+          <w:bCs/>
+          <w:sz w:val="30"/>
+          <w:szCs w:val="30"/>
+        </w:rPr>
+        <w:t>DBContext</w:t>
+      </w:r>
+      <w:proofErr w:type="spellEnd"/>
+      <w:r>
+        <w:rPr>
+          <w:b/>
+          <w:bCs/>
+          <w:sz w:val="30"/>
+          <w:szCs w:val="30"/>
+        </w:rPr>
+        <w:t xml:space="preserve"> file?</w:t>
+      </w:r>
+    </w:p>
+    <w:p>
+      <w:pPr>
+        <w:tabs>
+          <w:tab w:val="left" w:pos="3131"/>
+        </w:tabs>
+        <w:rPr>
+          <w:sz w:val="30"/>
+          <w:szCs w:val="30"/>
+        </w:rPr>
+      </w:pPr>
+      <w:r>
+        <w:rPr>
+          <w:sz w:val="30"/>
+          <w:szCs w:val="30"/>
+        </w:rPr>
+        <w:t xml:space="preserve">What is </w:t>
+      </w:r>
+      <w:proofErr w:type="spellStart"/>
+      <w:r>
+        <w:rPr>
+          <w:sz w:val="30"/>
+          <w:szCs w:val="30"/>
+        </w:rPr>
+        <w:t>Dbcontext</w:t>
+      </w:r>
+      <w:proofErr w:type="spellEnd"/>
+      <w:r>
+        <w:rPr>
+          <w:sz w:val="30"/>
+          <w:szCs w:val="30"/>
+        </w:rPr>
+        <w:t xml:space="preserve"> file?</w:t>
+      </w:r>
+    </w:p>
+    <w:p>
+      <w:pPr>
+        <w:pStyle w:val="ListParagraph"/>
+        <w:numPr>
+          <w:ilvl w:val="0"/>
+          <w:numId w:val="14"/>
+        </w:numPr>
+        <w:tabs>
+          <w:tab w:val="left" w:pos="3131"/>
+        </w:tabs>
+        <w:rPr>
+          <w:sz w:val="30"/>
+          <w:szCs w:val="30"/>
+        </w:rPr>
+      </w:pPr>
+      <w:r>
+        <w:rPr>
+          <w:sz w:val="30"/>
+          <w:szCs w:val="30"/>
+        </w:rPr>
+        <w:drawing>
+          <wp:anchor distT="0" distB="0" distL="114300" distR="114300" simplePos="0" relativeHeight="251662848" behindDoc="0" locked="0" layoutInCell="1" allowOverlap="1" wp14:anchorId="6C982E6B" wp14:editId="03AA84CD">
+            <wp:simplePos x="0" y="0"/>
+            <wp:positionH relativeFrom="column">
+              <wp:posOffset>233916</wp:posOffset>
+            </wp:positionH>
+            <wp:positionV relativeFrom="paragraph">
+              <wp:posOffset>319937</wp:posOffset>
+            </wp:positionV>
+            <wp:extent cx="5940586" cy="1531088"/>
+            <wp:effectExtent l="0" t="0" r="0" b="0"/>
+            <wp:wrapNone/>
+            <wp:docPr id="942417690" name="Picture 1" descr="A computer screen shot of a file&#10;&#10;Description automatically generated"/>
+            <wp:cNvGraphicFramePr>
+              <a:graphicFrameLocks xmlns:a="http://schemas.openxmlformats.org/drawingml/2006/main" noChangeAspect="1"/>
+            </wp:cNvGraphicFramePr>
+            <a:graphic xmlns:a="http://schemas.openxmlformats.org/drawingml/2006/main">
+              <a:graphicData uri="http://schemas.openxmlformats.org/drawingml/2006/picture">
+                <pic:pic xmlns:pic="http://schemas.openxmlformats.org/drawingml/2006/picture">
+                  <pic:nvPicPr>
+                    <pic:cNvPr id="942417690" name="Picture 1" descr="A computer screen shot of a file&#10;&#10;Description automatically generated"/>
+                    <pic:cNvPicPr/>
+                  </pic:nvPicPr>
+                  <pic:blipFill>
+                    <a:blip r:embed="rId10">
+                      <a:extLst>
+                        <a:ext uri="{28A0092B-C50C-407E-A947-70E740481C1C}">
+                          <a14:useLocalDpi xmlns:a14="http://schemas.microsoft.com/office/drawing/2010/main" val="0"/>
+                        </a:ext>
+                      </a:extLst>
+                    </a:blip>
+                    <a:stretch>
+                      <a:fillRect/>
+                    </a:stretch>
+                  </pic:blipFill>
+                  <pic:spPr>
+                    <a:xfrm>
+                      <a:off x="0" y="0"/>
+                      <a:ext cx="5942910" cy="1531687"/>
+                    </a:xfrm>
+                    <a:prstGeom prst="rect">
+                      <a:avLst/>
+                    </a:prstGeom>
+                  </pic:spPr>
+                </pic:pic>
+              </a:graphicData>
+            </a:graphic>
+            <wp14:sizeRelV relativeFrom="margin">
+              <wp14:pctHeight>0</wp14:pctHeight>
+            </wp14:sizeRelV>
+          </wp:anchor>
+        </w:drawing>
+      </w:r>
+      <w:r>
+        <w:rPr>
+          <w:sz w:val="30"/>
+          <w:szCs w:val="30"/>
+        </w:rPr>
+        <w:t>Translator file between the model class and the database,</w:t>
+      </w:r>
+    </w:p>
+    <w:p>
+      <w:pPr>
+        <w:tabs>
+          <w:tab w:val="left" w:pos="3131"/>
+        </w:tabs>
+        <w:rPr>
+          <w:sz w:val="30"/>
+          <w:szCs w:val="30"/>
+        </w:rPr>
+      </w:pPr>
+    </w:p>
+    <w:p>
+      <w:pPr>
+        <w:tabs>
+          <w:tab w:val="left" w:pos="3131"/>
+        </w:tabs>
+        <w:rPr>
+          <w:sz w:val="30"/>
+          <w:szCs w:val="30"/>
+        </w:rPr>
+      </w:pPr>
+    </w:p>
+    <w:p>
+      <w:pPr>
+        <w:tabs>
+          <w:tab w:val="left" w:pos="3131"/>
+        </w:tabs>
+        <w:rPr>
+          <w:sz w:val="30"/>
+          <w:szCs w:val="30"/>
+        </w:rPr>
+      </w:pPr>
+    </w:p>
+    <w:p>
+      <w:pPr>
+        <w:tabs>
+          <w:tab w:val="left" w:pos="3131"/>
+        </w:tabs>
+        <w:rPr>
+          <w:sz w:val="30"/>
+          <w:szCs w:val="30"/>
+        </w:rPr>
+      </w:pPr>
+    </w:p>
+    <w:p>
+      <w:pPr>
+        <w:tabs>
+          <w:tab w:val="left" w:pos="3131"/>
+        </w:tabs>
+        <w:rPr>
+          <w:sz w:val="30"/>
+          <w:szCs w:val="30"/>
+        </w:rPr>
+      </w:pPr>
+    </w:p>
+    <w:p>
+      <w:pPr>
+        <w:pStyle w:val="ListParagraph"/>
+        <w:numPr>
+          <w:ilvl w:val="0"/>
+          <w:numId w:val="15"/>
+        </w:numPr>
+        <w:tabs>
+          <w:tab w:val="left" w:pos="3131"/>
+        </w:tabs>
+        <w:rPr>
+          <w:sz w:val="30"/>
+          <w:szCs w:val="30"/>
+        </w:rPr>
+      </w:pPr>
+      <w:r>
+        <w:rPr>
+          <w:sz w:val="30"/>
+          <w:szCs w:val="30"/>
+        </w:rPr>
+        <w:lastRenderedPageBreak/>
+        <w:t xml:space="preserve">Here if we </w:t>
+      </w:r>
+      <w:proofErr w:type="gramStart"/>
+      <w:r>
+        <w:rPr>
+          <w:sz w:val="30"/>
+          <w:szCs w:val="30"/>
+        </w:rPr>
+        <w:t>have to</w:t>
+      </w:r>
+      <w:proofErr w:type="gramEnd"/>
+      <w:r>
+        <w:rPr>
+          <w:sz w:val="30"/>
+          <w:szCs w:val="30"/>
+        </w:rPr>
+        <w:t xml:space="preserve"> send data from the model to the database and receive data from the database, we need </w:t>
+      </w:r>
+      <w:proofErr w:type="spellStart"/>
+      <w:r>
+        <w:rPr>
+          <w:sz w:val="30"/>
+          <w:szCs w:val="30"/>
+        </w:rPr>
+        <w:t>dBcontext</w:t>
+      </w:r>
+      <w:proofErr w:type="spellEnd"/>
+      <w:r>
+        <w:rPr>
+          <w:sz w:val="30"/>
+          <w:szCs w:val="30"/>
+        </w:rPr>
+        <w:t xml:space="preserve"> file cause database contains the SQL language, to understand the C# code be understood by the database and vice versa we need </w:t>
+      </w:r>
+      <w:proofErr w:type="spellStart"/>
+      <w:r>
+        <w:rPr>
+          <w:sz w:val="30"/>
+          <w:szCs w:val="30"/>
+        </w:rPr>
+        <w:t>dBcontext</w:t>
+      </w:r>
+      <w:proofErr w:type="spellEnd"/>
+      <w:r>
+        <w:rPr>
+          <w:sz w:val="30"/>
+          <w:szCs w:val="30"/>
+        </w:rPr>
+        <w:t xml:space="preserve"> file which will work as a translator,</w:t>
+      </w:r>
+    </w:p>
+    <w:p>
+      <w:pPr>
+        <w:pStyle w:val="ListParagraph"/>
+        <w:numPr>
+          <w:ilvl w:val="0"/>
+          <w:numId w:val="15"/>
+        </w:numPr>
+        <w:tabs>
+          <w:tab w:val="left" w:pos="3131"/>
+        </w:tabs>
+        <w:rPr>
+          <w:sz w:val="30"/>
+          <w:szCs w:val="30"/>
+        </w:rPr>
+      </w:pPr>
+      <w:r>
+        <w:rPr>
+          <w:sz w:val="30"/>
+          <w:szCs w:val="30"/>
+        </w:rPr>
+        <w:t xml:space="preserve">We can create </w:t>
+      </w:r>
+      <w:proofErr w:type="gramStart"/>
+      <w:r>
+        <w:rPr>
+          <w:sz w:val="30"/>
+          <w:szCs w:val="30"/>
+        </w:rPr>
+        <w:t>an</w:t>
+      </w:r>
+      <w:proofErr w:type="gramEnd"/>
+      <w:r>
+        <w:rPr>
+          <w:sz w:val="30"/>
+          <w:szCs w:val="30"/>
+        </w:rPr>
+        <w:t xml:space="preserve"> custom </w:t>
+      </w:r>
+      <w:proofErr w:type="spellStart"/>
+      <w:r>
+        <w:rPr>
+          <w:sz w:val="30"/>
+          <w:szCs w:val="30"/>
+        </w:rPr>
+        <w:t>Dbcontext</w:t>
+      </w:r>
+      <w:proofErr w:type="spellEnd"/>
+      <w:r>
+        <w:rPr>
+          <w:sz w:val="30"/>
+          <w:szCs w:val="30"/>
+        </w:rPr>
+        <w:t xml:space="preserve"> file from inheriting from the base of </w:t>
+      </w:r>
+      <w:proofErr w:type="spellStart"/>
+      <w:r>
+        <w:rPr>
+          <w:sz w:val="30"/>
+          <w:szCs w:val="30"/>
+        </w:rPr>
+        <w:t>Dbcontext</w:t>
+      </w:r>
+      <w:proofErr w:type="spellEnd"/>
+      <w:r>
+        <w:rPr>
+          <w:sz w:val="30"/>
+          <w:szCs w:val="30"/>
+        </w:rPr>
+        <w:t xml:space="preserve"> file.</w:t>
+      </w:r>
+    </w:p>
+    <w:p>
+      <w:pPr>
+        <w:autoSpaceDE w:val="0"/>
+        <w:autoSpaceDN w:val="0"/>
+        <w:adjustRightInd w:val="0"/>
+        <w:spacing w:after="0"/>
+        <w:jc w:val="left"/>
+        <w:rPr>
+          <w:rFonts w:ascii="Cascadia Mono" w:hAnsi="Cascadia Mono" w:cs="Cascadia Mono"/>
+          <w:color w:val="000000"/>
+          <w:kern w:val="0"/>
+          <w:sz w:val="19"/>
+          <w:szCs w:val="19"/>
+        </w:rPr>
+      </w:pPr>
+      <w:r>
+        <w:rPr>
+          <w:sz w:val="30"/>
+          <w:szCs w:val="30"/>
+        </w:rPr>
+        <w:t xml:space="preserve">We need to add the </w:t>
+      </w:r>
+      <w:proofErr w:type="spellStart"/>
+      <w:r>
+        <w:rPr>
+          <w:sz w:val="30"/>
+          <w:szCs w:val="30"/>
+        </w:rPr>
+        <w:t>dbcontext</w:t>
+      </w:r>
+      <w:proofErr w:type="spellEnd"/>
+      <w:r>
+        <w:rPr>
+          <w:sz w:val="30"/>
+          <w:szCs w:val="30"/>
+        </w:rPr>
+        <w:t xml:space="preserve"> </w:t>
+      </w:r>
+      <w:proofErr w:type="spellStart"/>
+      <w:r>
+        <w:rPr>
+          <w:sz w:val="30"/>
+          <w:szCs w:val="30"/>
+        </w:rPr>
+        <w:t>confriguration</w:t>
+      </w:r>
+      <w:proofErr w:type="spellEnd"/>
+      <w:r>
+        <w:rPr>
+          <w:sz w:val="30"/>
+          <w:szCs w:val="30"/>
+        </w:rPr>
+        <w:t xml:space="preserve"> in </w:t>
+      </w:r>
+      <w:proofErr w:type="spellStart"/>
+      <w:r>
+        <w:rPr>
+          <w:sz w:val="30"/>
+          <w:szCs w:val="30"/>
+        </w:rPr>
+        <w:t>program.cs</w:t>
+      </w:r>
+      <w:proofErr w:type="spellEnd"/>
+      <w:r>
+        <w:rPr>
+          <w:sz w:val="30"/>
+          <w:szCs w:val="30"/>
+        </w:rPr>
+        <w:t xml:space="preserve"> like </w:t>
+      </w:r>
+      <w:proofErr w:type="spellStart"/>
+      <w:proofErr w:type="gramStart"/>
+      <w:r>
+        <w:rPr>
+          <w:rFonts w:ascii="Cascadia Mono" w:hAnsi="Cascadia Mono" w:cs="Cascadia Mono"/>
+          <w:color w:val="000000"/>
+          <w:kern w:val="0"/>
+          <w:sz w:val="19"/>
+          <w:szCs w:val="19"/>
+        </w:rPr>
+        <w:t>builder.Services.AddDbContext</w:t>
+      </w:r>
+      <w:proofErr w:type="spellEnd"/>
+      <w:proofErr w:type="gramEnd"/>
+      <w:r>
+        <w:rPr>
+          <w:rFonts w:ascii="Cascadia Mono" w:hAnsi="Cascadia Mono" w:cs="Cascadia Mono"/>
+          <w:color w:val="000000"/>
+          <w:kern w:val="0"/>
+          <w:sz w:val="19"/>
+          <w:szCs w:val="19"/>
+        </w:rPr>
+        <w:t>&lt;</w:t>
+      </w:r>
+      <w:proofErr w:type="spellStart"/>
+      <w:r>
+        <w:rPr>
+          <w:rFonts w:ascii="Cascadia Mono" w:hAnsi="Cascadia Mono" w:cs="Cascadia Mono"/>
+          <w:color w:val="000000"/>
+          <w:kern w:val="0"/>
+          <w:sz w:val="19"/>
+          <w:szCs w:val="19"/>
+        </w:rPr>
+        <w:t>AppDbContext</w:t>
+      </w:r>
+      <w:proofErr w:type="spellEnd"/>
+      <w:r>
+        <w:rPr>
+          <w:rFonts w:ascii="Cascadia Mono" w:hAnsi="Cascadia Mono" w:cs="Cascadia Mono"/>
+          <w:color w:val="000000"/>
+          <w:kern w:val="0"/>
+          <w:sz w:val="19"/>
+          <w:szCs w:val="19"/>
+        </w:rPr>
+        <w:t>&gt;();</w:t>
+      </w:r>
+    </w:p>
+    <w:p>
+      <w:pPr>
+        <w:pStyle w:val="ListParagraph"/>
+        <w:tabs>
+          <w:tab w:val="left" w:pos="3131"/>
+        </w:tabs>
+        <w:rPr>
+          <w:sz w:val="30"/>
+          <w:szCs w:val="30"/>
+        </w:rPr>
+      </w:pPr>
+      <w:r>
+        <w:rPr>
+          <w:sz w:val="30"/>
+          <w:szCs w:val="30"/>
+        </w:rPr>
+        <w:drawing>
+          <wp:anchor distT="0" distB="0" distL="114300" distR="114300" simplePos="0" relativeHeight="251663872" behindDoc="0" locked="0" layoutInCell="1" allowOverlap="1" wp14:anchorId="22B28F5B" wp14:editId="79712FCA">
+            <wp:simplePos x="0" y="0"/>
+            <wp:positionH relativeFrom="column">
+              <wp:posOffset>457200</wp:posOffset>
+            </wp:positionH>
+            <wp:positionV relativeFrom="paragraph">
+              <wp:posOffset>234138</wp:posOffset>
+            </wp:positionV>
+            <wp:extent cx="3551274" cy="2264410"/>
+            <wp:effectExtent l="0" t="0" r="0" b="0"/>
+            <wp:wrapNone/>
+            <wp:docPr id="979035651" name="Picture 1" descr="A diagram of a movie&#10;&#10;Description automatically generated"/>
+            <wp:cNvGraphicFramePr>
+              <a:graphicFrameLocks xmlns:a="http://schemas.openxmlformats.org/drawingml/2006/main" noChangeAspect="1"/>
+            </wp:cNvGraphicFramePr>
+            <a:graphic xmlns:a="http://schemas.openxmlformats.org/drawingml/2006/main">
+              <a:graphicData uri="http://schemas.openxmlformats.org/drawingml/2006/picture">
+                <pic:pic xmlns:pic="http://schemas.openxmlformats.org/drawingml/2006/picture">
+                  <pic:nvPicPr>
+                    <pic:cNvPr id="979035651" name="Picture 1" descr="A diagram of a movie&#10;&#10;Description automatically generated"/>
+                    <pic:cNvPicPr/>
+                  </pic:nvPicPr>
+                  <pic:blipFill>
+                    <a:blip r:embed="rId11">
+                      <a:extLst>
+                        <a:ext uri="{28A0092B-C50C-407E-A947-70E740481C1C}">
+                          <a14:useLocalDpi xmlns:a14="http://schemas.microsoft.com/office/drawing/2010/main" val="0"/>
+                        </a:ext>
+                      </a:extLst>
+                    </a:blip>
+                    <a:stretch>
+                      <a:fillRect/>
+                    </a:stretch>
+                  </pic:blipFill>
+                  <pic:spPr>
+                    <a:xfrm>
+                      <a:off x="0" y="0"/>
+                      <a:ext cx="3554643" cy="2266558"/>
+                    </a:xfrm>
+                    <a:prstGeom prst="rect">
+                      <a:avLst/>
+                    </a:prstGeom>
+                  </pic:spPr>
+                </pic:pic>
+              </a:graphicData>
+            </a:graphic>
+            <wp14:sizeRelH relativeFrom="margin">
+              <wp14:pctWidth>0</wp14:pctWidth>
+            </wp14:sizeRelH>
+            <wp14:sizeRelV relativeFrom="margin">
+              <wp14:pctHeight>0</wp14:pctHeight>
+            </wp14:sizeRelV>
+          </wp:anchor>
+        </w:drawing>
+      </w:r>
+    </w:p>
+    <w:p>
+      <w:pPr>
+        <w:pStyle w:val="ListParagraph"/>
+        <w:tabs>
+          <w:tab w:val="left" w:pos="3131"/>
+        </w:tabs>
+        <w:rPr>
+          <w:sz w:val="30"/>
+          <w:szCs w:val="30"/>
+        </w:rPr>
+      </w:pPr>
+    </w:p>
+    <w:p>
+      <w:pPr>
+        <w:tabs>
+          <w:tab w:val="left" w:pos="3131"/>
+        </w:tabs>
+        <w:rPr>
+          <w:sz w:val="30"/>
+          <w:szCs w:val="30"/>
+        </w:rPr>
+      </w:pPr>
+    </w:p>
+    <w:p>
+      <w:pPr>
+        <w:tabs>
+          <w:tab w:val="left" w:pos="3131"/>
+        </w:tabs>
+        <w:ind w:left="360"/>
+        <w:rPr>
+          <w:sz w:val="30"/>
+          <w:szCs w:val="30"/>
+        </w:rPr>
+      </w:pPr>
+    </w:p>
+    <w:p>
+      <w:pPr>
+        <w:rPr>
+          <w:sz w:val="30"/>
+          <w:szCs w:val="30"/>
+        </w:rPr>
+      </w:pPr>
+    </w:p>
+    <w:p>
+      <w:pPr>
+        <w:rPr>
+          <w:sz w:val="30"/>
+          <w:szCs w:val="30"/>
+        </w:rPr>
+      </w:pPr>
+    </w:p>
+    <w:p>
+      <w:pPr>
+        <w:rPr>
+          <w:sz w:val="30"/>
+          <w:szCs w:val="30"/>
+        </w:rPr>
+      </w:pPr>
+    </w:p>
+    <w:p>
+      <w:pPr>
+        <w:tabs>
+          <w:tab w:val="left" w:pos="7233"/>
+        </w:tabs>
+        <w:rPr>
+          <w:sz w:val="30"/>
+          <w:szCs w:val="30"/>
+        </w:rPr>
+      </w:pPr>
+      <w:r>
+        <w:rPr>
+          <w:sz w:val="30"/>
+          <w:szCs w:val="30"/>
+        </w:rPr>
+        <w:tab/>
+      </w:r>
+    </w:p>
+    <w:p>
+      <w:pPr>
+        <w:tabs>
+          <w:tab w:val="left" w:pos="7233"/>
+        </w:tabs>
+        <w:rPr>
+          <w:sz w:val="30"/>
+          <w:szCs w:val="30"/>
+        </w:rPr>
+      </w:pPr>
+    </w:p>
+    <w:p>
+      <w:pPr>
+        <w:tabs>
+          <w:tab w:val="left" w:pos="7233"/>
+        </w:tabs>
+        <w:rPr>
+          <w:sz w:val="30"/>
+          <w:szCs w:val="30"/>
+        </w:rPr>
+      </w:pPr>
+      <w:r>
+        <w:rPr>
+          <w:sz w:val="30"/>
+          <w:szCs w:val="30"/>
+        </w:rPr>
+        <w:t xml:space="preserve">Here in the </w:t>
+      </w:r>
+      <w:proofErr w:type="gramStart"/>
+      <w:r>
+        <w:rPr>
+          <w:sz w:val="30"/>
+          <w:szCs w:val="30"/>
+        </w:rPr>
+        <w:t>diagram</w:t>
+      </w:r>
+      <w:proofErr w:type="gramEnd"/>
+      <w:r>
+        <w:rPr>
+          <w:sz w:val="30"/>
+          <w:szCs w:val="30"/>
+        </w:rPr>
+        <w:t xml:space="preserve"> we have the joint table called </w:t>
+      </w:r>
+      <w:proofErr w:type="spellStart"/>
+      <w:r>
+        <w:rPr>
+          <w:sz w:val="30"/>
+          <w:szCs w:val="30"/>
+        </w:rPr>
+        <w:t>character_movies</w:t>
+      </w:r>
+      <w:proofErr w:type="spellEnd"/>
+      <w:r>
+        <w:rPr>
+          <w:sz w:val="30"/>
+          <w:szCs w:val="30"/>
+        </w:rPr>
+        <w:t xml:space="preserve">, cause there was a many to many relationships between the </w:t>
+      </w:r>
+      <w:proofErr w:type="spellStart"/>
+      <w:r>
+        <w:rPr>
+          <w:sz w:val="30"/>
+          <w:szCs w:val="30"/>
+        </w:rPr>
+        <w:t>mangas</w:t>
+      </w:r>
+      <w:proofErr w:type="spellEnd"/>
+      <w:r>
+        <w:rPr>
+          <w:sz w:val="30"/>
+          <w:szCs w:val="30"/>
+        </w:rPr>
+        <w:t xml:space="preserve"> and the character, we are splitting many to many to relationships into two relationships so there will be 2 one to many relationships.</w:t>
+      </w:r>
     </w:p>
     <w:sectPr>
-      <w:headerReference w:type="default" r:id="rId10"/>
+      <w:headerReference w:type="default" r:id="rId12"/>
       <w:pgSz w:w="12240" w:h="15840"/>
       <w:pgMar w:top="1440" w:right="1440" w:bottom="1440" w:left="1440" w:header="720" w:footer="720" w:gutter="0"/>
       <w:cols w:space="720"/>
@@ -3057,6 +3842,118 @@
 <file path=word/numbering.xml><?xml version="1.0" encoding="utf-8"?>
 <w:numbering xmlns:wpc="http://schemas.microsoft.com/office/word/2010/wordprocessingCanvas" xmlns:cx="http://schemas.microsoft.com/office/drawing/2014/chartex" xmlns:cx1="http://schemas.microsoft.com/office/drawing/2015/9/8/chartex" xmlns:cx2="http://schemas.microsoft.com/office/drawing/2015/10/21/chartex" xmlns:cx3="http://schemas.microsoft.com/office/drawing/2016/5/9/chartex" xmlns:cx4="http://schemas.microsoft.com/office/drawing/2016/5/10/chartex" xmlns:cx5="http://schemas.microsoft.com/office/drawing/2016/5/11/chartex" xmlns:cx6="http://schemas.microsoft.com/office/drawing/2016/5/12/chartex" xmlns:cx7="http://schemas.microsoft.com/office/drawing/2016/5/13/chartex" xmlns:cx8="http://schemas.microsoft.com/office/drawing/2016/5/14/chartex" xmlns:mc="http://schemas.openxmlformats.org/markup-compatibility/2006" xmlns:aink="http://schemas.microsoft.com/office/drawing/2016/ink" xmlns:am3d="http://schemas.microsoft.com/office/drawing/2017/model3d" xmlns:o="urn:schemas-microsoft-com:office:office" xmlns:oel="http://schemas.microsoft.com/office/2019/extlst" xmlns:r="http://schemas.openxmlformats.org/officeDocument/2006/relationships" xmlns:m="http://schemas.openxmlformats.org/officeDocument/2006/math" xmlns:v="urn:schemas-microsoft-com:vml" xmlns:wp14="http://schemas.microsoft.com/office/word/2010/wordprocessingDrawing" xmlns:wp="http://schemas.openxmlformats.org/drawingml/2006/wordprocessingDrawing" xmlns:w10="urn:schemas-microsoft-com:office:word" xmlns:w="http://schemas.openxmlformats.org/wordprocessingml/2006/main" xmlns:w14="http://schemas.microsoft.com/office/word/2010/wordml" xmlns:w15="http://schemas.microsoft.com/office/word/2012/wordml" xmlns:w16cex="http://schemas.microsoft.com/office/word/2018/wordml/cex" xmlns:w16cid="http://schemas.microsoft.com/office/word/2016/wordml/cid" xmlns:w16="http://schemas.microsoft.com/office/word/2018/wordml" xmlns:w16sdtdh="http://schemas.microsoft.com/office/word/2020/wordml/sdtdatahash" xmlns:w16se="http://schemas.microsoft.com/office/word/2015/wordml/symex" xmlns:wpg="http://schemas.microsoft.com/office/word/2010/wordprocessingGroup" xmlns:wpi="http://schemas.microsoft.com/office/word/2010/wordprocessingInk" xmlns:wne="http://schemas.microsoft.com/office/word/2006/wordml" xmlns:wps="http://schemas.microsoft.com/office/word/2010/wordprocessingShape" mc:Ignorable="w14 w15 w16se w16cid w16 w16cex w16sdtdh wp14">
   <w:abstractNum w:abstractNumId="0" w15:restartNumberingAfterBreak="0">
+    <w:nsid w:val="0000209A"/>
+    <w:multiLevelType w:val="hybridMultilevel"/>
+    <w:tmpl w:val="B6AA1F02"/>
+    <w:lvl w:ilvl="0" w:tplc="D5C68F80">
+      <w:numFmt w:val="bullet"/>
+      <w:lvlText w:val=""/>
+      <w:lvlJc w:val="left"/>
+      <w:pPr>
+        <w:ind w:left="720" w:hanging="360"/>
+      </w:pPr>
+      <w:rPr>
+        <w:rFonts w:ascii="Wingdings" w:eastAsiaTheme="minorHAnsi" w:hAnsi="Wingdings" w:cstheme="minorBidi" w:hint="default"/>
+      </w:rPr>
+    </w:lvl>
+    <w:lvl w:ilvl="1" w:tplc="04090003" w:tentative="1">
+      <w:start w:val="1"/>
+      <w:numFmt w:val="bullet"/>
+      <w:lvlText w:val="o"/>
+      <w:lvlJc w:val="left"/>
+      <w:pPr>
+        <w:ind w:left="1440" w:hanging="360"/>
+      </w:pPr>
+      <w:rPr>
+        <w:rFonts w:ascii="Courier New" w:hAnsi="Courier New" w:cs="Courier New" w:hint="default"/>
+      </w:rPr>
+    </w:lvl>
+    <w:lvl w:ilvl="2" w:tplc="04090005" w:tentative="1">
+      <w:start w:val="1"/>
+      <w:numFmt w:val="bullet"/>
+      <w:lvlText w:val=""/>
+      <w:lvlJc w:val="left"/>
+      <w:pPr>
+        <w:ind w:left="2160" w:hanging="360"/>
+      </w:pPr>
+      <w:rPr>
+        <w:rFonts w:ascii="Wingdings" w:hAnsi="Wingdings" w:hint="default"/>
+      </w:rPr>
+    </w:lvl>
+    <w:lvl w:ilvl="3" w:tplc="04090001" w:tentative="1">
+      <w:start w:val="1"/>
+      <w:numFmt w:val="bullet"/>
+      <w:lvlText w:val=""/>
+      <w:lvlJc w:val="left"/>
+      <w:pPr>
+        <w:ind w:left="2880" w:hanging="360"/>
+      </w:pPr>
+      <w:rPr>
+        <w:rFonts w:ascii="Symbol" w:hAnsi="Symbol" w:hint="default"/>
+      </w:rPr>
+    </w:lvl>
+    <w:lvl w:ilvl="4" w:tplc="04090003" w:tentative="1">
+      <w:start w:val="1"/>
+      <w:numFmt w:val="bullet"/>
+      <w:lvlText w:val="o"/>
+      <w:lvlJc w:val="left"/>
+      <w:pPr>
+        <w:ind w:left="3600" w:hanging="360"/>
+      </w:pPr>
+      <w:rPr>
+        <w:rFonts w:ascii="Courier New" w:hAnsi="Courier New" w:cs="Courier New" w:hint="default"/>
+      </w:rPr>
+    </w:lvl>
+    <w:lvl w:ilvl="5" w:tplc="04090005" w:tentative="1">
+      <w:start w:val="1"/>
+      <w:numFmt w:val="bullet"/>
+      <w:lvlText w:val=""/>
+      <w:lvlJc w:val="left"/>
+      <w:pPr>
+        <w:ind w:left="4320" w:hanging="360"/>
+      </w:pPr>
+      <w:rPr>
+        <w:rFonts w:ascii="Wingdings" w:hAnsi="Wingdings" w:hint="default"/>
+      </w:rPr>
+    </w:lvl>
+    <w:lvl w:ilvl="6" w:tplc="04090001" w:tentative="1">
+      <w:start w:val="1"/>
+      <w:numFmt w:val="bullet"/>
+      <w:lvlText w:val=""/>
+      <w:lvlJc w:val="left"/>
+      <w:pPr>
+        <w:ind w:left="5040" w:hanging="360"/>
+      </w:pPr>
+      <w:rPr>
+        <w:rFonts w:ascii="Symbol" w:hAnsi="Symbol" w:hint="default"/>
+      </w:rPr>
+    </w:lvl>
+    <w:lvl w:ilvl="7" w:tplc="04090003" w:tentative="1">
+      <w:start w:val="1"/>
+      <w:numFmt w:val="bullet"/>
+      <w:lvlText w:val="o"/>
+      <w:lvlJc w:val="left"/>
+      <w:pPr>
+        <w:ind w:left="5760" w:hanging="360"/>
+      </w:pPr>
+      <w:rPr>
+        <w:rFonts w:ascii="Courier New" w:hAnsi="Courier New" w:cs="Courier New" w:hint="default"/>
+      </w:rPr>
+    </w:lvl>
+    <w:lvl w:ilvl="8" w:tplc="04090005" w:tentative="1">
+      <w:start w:val="1"/>
+      <w:numFmt w:val="bullet"/>
+      <w:lvlText w:val=""/>
+      <w:lvlJc w:val="left"/>
+      <w:pPr>
+        <w:ind w:left="6480" w:hanging="360"/>
+      </w:pPr>
+      <w:rPr>
+        <w:rFonts w:ascii="Wingdings" w:hAnsi="Wingdings" w:hint="default"/>
+      </w:rPr>
+    </w:lvl>
+  </w:abstractNum>
+  <w:abstractNum w:abstractNumId="1" w15:restartNumberingAfterBreak="0">
     <w:nsid w:val="21F55E4E"/>
     <w:multiLevelType w:val="hybridMultilevel"/>
     <w:tmpl w:val="2570C270"/>
@@ -3169,7 +4066,7 @@
       </w:rPr>
     </w:lvl>
   </w:abstractNum>
-  <w:abstractNum w:abstractNumId="1" w15:restartNumberingAfterBreak="0">
+  <w:abstractNum w:abstractNumId="2" w15:restartNumberingAfterBreak="0">
     <w:nsid w:val="30BB27AB"/>
     <w:multiLevelType w:val="hybridMultilevel"/>
     <w:tmpl w:val="D02CA774"/>
@@ -3258,7 +4155,7 @@
       </w:pPr>
     </w:lvl>
   </w:abstractNum>
-  <w:abstractNum w:abstractNumId="2" w15:restartNumberingAfterBreak="0">
+  <w:abstractNum w:abstractNumId="3" w15:restartNumberingAfterBreak="0">
     <w:nsid w:val="37130CDD"/>
     <w:multiLevelType w:val="hybridMultilevel"/>
     <w:tmpl w:val="32AEA23A"/>
@@ -3371,7 +4268,7 @@
       </w:rPr>
     </w:lvl>
   </w:abstractNum>
-  <w:abstractNum w:abstractNumId="3" w15:restartNumberingAfterBreak="0">
+  <w:abstractNum w:abstractNumId="4" w15:restartNumberingAfterBreak="0">
     <w:nsid w:val="3E8F2B34"/>
     <w:multiLevelType w:val="hybridMultilevel"/>
     <w:tmpl w:val="8D849D6A"/>
@@ -3460,7 +4357,7 @@
       </w:pPr>
     </w:lvl>
   </w:abstractNum>
-  <w:abstractNum w:abstractNumId="4" w15:restartNumberingAfterBreak="0">
+  <w:abstractNum w:abstractNumId="5" w15:restartNumberingAfterBreak="0">
     <w:nsid w:val="4CF471CE"/>
     <w:multiLevelType w:val="hybridMultilevel"/>
     <w:tmpl w:val="5CDE2A1C"/>
@@ -3573,7 +4470,7 @@
       </w:rPr>
     </w:lvl>
   </w:abstractNum>
-  <w:abstractNum w:abstractNumId="5" w15:restartNumberingAfterBreak="0">
+  <w:abstractNum w:abstractNumId="6" w15:restartNumberingAfterBreak="0">
     <w:nsid w:val="502F6E94"/>
     <w:multiLevelType w:val="hybridMultilevel"/>
     <w:tmpl w:val="8D687186"/>
@@ -3662,7 +4559,7 @@
       </w:pPr>
     </w:lvl>
   </w:abstractNum>
-  <w:abstractNum w:abstractNumId="6" w15:restartNumberingAfterBreak="0">
+  <w:abstractNum w:abstractNumId="7" w15:restartNumberingAfterBreak="0">
     <w:nsid w:val="5BD36DC8"/>
     <w:multiLevelType w:val="hybridMultilevel"/>
     <w:tmpl w:val="A3626D5A"/>
@@ -3775,7 +4672,7 @@
       </w:rPr>
     </w:lvl>
   </w:abstractNum>
-  <w:abstractNum w:abstractNumId="7" w15:restartNumberingAfterBreak="0">
+  <w:abstractNum w:abstractNumId="8" w15:restartNumberingAfterBreak="0">
     <w:nsid w:val="5C334EDE"/>
     <w:multiLevelType w:val="hybridMultilevel"/>
     <w:tmpl w:val="B2C84180"/>
@@ -3888,7 +4785,120 @@
       </w:rPr>
     </w:lvl>
   </w:abstractNum>
-  <w:abstractNum w:abstractNumId="8" w15:restartNumberingAfterBreak="0">
+  <w:abstractNum w:abstractNumId="9" w15:restartNumberingAfterBreak="0">
+    <w:nsid w:val="67D472FE"/>
+    <w:multiLevelType w:val="hybridMultilevel"/>
+    <w:tmpl w:val="BB2E8D40"/>
+    <w:lvl w:ilvl="0" w:tplc="04090001">
+      <w:start w:val="1"/>
+      <w:numFmt w:val="bullet"/>
+      <w:lvlText w:val=""/>
+      <w:lvlJc w:val="left"/>
+      <w:pPr>
+        <w:ind w:left="720" w:hanging="360"/>
+      </w:pPr>
+      <w:rPr>
+        <w:rFonts w:ascii="Symbol" w:hAnsi="Symbol" w:hint="default"/>
+      </w:rPr>
+    </w:lvl>
+    <w:lvl w:ilvl="1" w:tplc="04090003" w:tentative="1">
+      <w:start w:val="1"/>
+      <w:numFmt w:val="bullet"/>
+      <w:lvlText w:val="o"/>
+      <w:lvlJc w:val="left"/>
+      <w:pPr>
+        <w:ind w:left="1440" w:hanging="360"/>
+      </w:pPr>
+      <w:rPr>
+        <w:rFonts w:ascii="Courier New" w:hAnsi="Courier New" w:cs="Courier New" w:hint="default"/>
+      </w:rPr>
+    </w:lvl>
+    <w:lvl w:ilvl="2" w:tplc="04090005" w:tentative="1">
+      <w:start w:val="1"/>
+      <w:numFmt w:val="bullet"/>
+      <w:lvlText w:val=""/>
+      <w:lvlJc w:val="left"/>
+      <w:pPr>
+        <w:ind w:left="2160" w:hanging="360"/>
+      </w:pPr>
+      <w:rPr>
+        <w:rFonts w:ascii="Wingdings" w:hAnsi="Wingdings" w:hint="default"/>
+      </w:rPr>
+    </w:lvl>
+    <w:lvl w:ilvl="3" w:tplc="04090001" w:tentative="1">
+      <w:start w:val="1"/>
+      <w:numFmt w:val="bullet"/>
+      <w:lvlText w:val=""/>
+      <w:lvlJc w:val="left"/>
+      <w:pPr>
+        <w:ind w:left="2880" w:hanging="360"/>
+      </w:pPr>
+      <w:rPr>
+        <w:rFonts w:ascii="Symbol" w:hAnsi="Symbol" w:hint="default"/>
+      </w:rPr>
+    </w:lvl>
+    <w:lvl w:ilvl="4" w:tplc="04090003" w:tentative="1">
+      <w:start w:val="1"/>
+      <w:numFmt w:val="bullet"/>
+      <w:lvlText w:val="o"/>
+      <w:lvlJc w:val="left"/>
+      <w:pPr>
+        <w:ind w:left="3600" w:hanging="360"/>
+      </w:pPr>
+      <w:rPr>
+        <w:rFonts w:ascii="Courier New" w:hAnsi="Courier New" w:cs="Courier New" w:hint="default"/>
+      </w:rPr>
+    </w:lvl>
+    <w:lvl w:ilvl="5" w:tplc="04090005" w:tentative="1">
+      <w:start w:val="1"/>
+      <w:numFmt w:val="bullet"/>
+      <w:lvlText w:val=""/>
+      <w:lvlJc w:val="left"/>
+      <w:pPr>
+        <w:ind w:left="4320" w:hanging="360"/>
+      </w:pPr>
+      <w:rPr>
+        <w:rFonts w:ascii="Wingdings" w:hAnsi="Wingdings" w:hint="default"/>
+      </w:rPr>
+    </w:lvl>
+    <w:lvl w:ilvl="6" w:tplc="04090001" w:tentative="1">
+      <w:start w:val="1"/>
+      <w:numFmt w:val="bullet"/>
+      <w:lvlText w:val=""/>
+      <w:lvlJc w:val="left"/>
+      <w:pPr>
+        <w:ind w:left="5040" w:hanging="360"/>
+      </w:pPr>
+      <w:rPr>
+        <w:rFonts w:ascii="Symbol" w:hAnsi="Symbol" w:hint="default"/>
+      </w:rPr>
+    </w:lvl>
+    <w:lvl w:ilvl="7" w:tplc="04090003" w:tentative="1">
+      <w:start w:val="1"/>
+      <w:numFmt w:val="bullet"/>
+      <w:lvlText w:val="o"/>
+      <w:lvlJc w:val="left"/>
+      <w:pPr>
+        <w:ind w:left="5760" w:hanging="360"/>
+      </w:pPr>
+      <w:rPr>
+        <w:rFonts w:ascii="Courier New" w:hAnsi="Courier New" w:cs="Courier New" w:hint="default"/>
+      </w:rPr>
+    </w:lvl>
+    <w:lvl w:ilvl="8" w:tplc="04090005" w:tentative="1">
+      <w:start w:val="1"/>
+      <w:numFmt w:val="bullet"/>
+      <w:lvlText w:val=""/>
+      <w:lvlJc w:val="left"/>
+      <w:pPr>
+        <w:ind w:left="6480" w:hanging="360"/>
+      </w:pPr>
+      <w:rPr>
+        <w:rFonts w:ascii="Wingdings" w:hAnsi="Wingdings" w:hint="default"/>
+      </w:rPr>
+    </w:lvl>
+  </w:abstractNum>
+  <w:abstractNum w:abstractNumId="10" w15:restartNumberingAfterBreak="0">
     <w:nsid w:val="69E9625A"/>
     <w:multiLevelType w:val="hybridMultilevel"/>
     <w:tmpl w:val="B6D219A6"/>
@@ -3974,7 +4984,7 @@
       </w:pPr>
     </w:lvl>
   </w:abstractNum>
-  <w:abstractNum w:abstractNumId="9" w15:restartNumberingAfterBreak="0">
+  <w:abstractNum w:abstractNumId="11" w15:restartNumberingAfterBreak="0">
     <w:nsid w:val="6B850928"/>
     <w:multiLevelType w:val="hybridMultilevel"/>
     <w:tmpl w:val="C5F250E4"/>
@@ -4087,7 +5097,7 @@
       </w:rPr>
     </w:lvl>
   </w:abstractNum>
-  <w:abstractNum w:abstractNumId="10" w15:restartNumberingAfterBreak="0">
+  <w:abstractNum w:abstractNumId="12" w15:restartNumberingAfterBreak="0">
     <w:nsid w:val="706E73A7"/>
     <w:multiLevelType w:val="hybridMultilevel"/>
     <w:tmpl w:val="43BCFBF0"/>
@@ -4200,7 +5210,7 @@
       </w:rPr>
     </w:lvl>
   </w:abstractNum>
-  <w:abstractNum w:abstractNumId="11" w15:restartNumberingAfterBreak="0">
+  <w:abstractNum w:abstractNumId="13" w15:restartNumberingAfterBreak="0">
     <w:nsid w:val="745B081A"/>
     <w:multiLevelType w:val="hybridMultilevel"/>
     <w:tmpl w:val="03949A48"/>
@@ -4313,7 +5323,7 @@
       </w:rPr>
     </w:lvl>
   </w:abstractNum>
-  <w:abstractNum w:abstractNumId="12" w15:restartNumberingAfterBreak="0">
+  <w:abstractNum w:abstractNumId="14" w15:restartNumberingAfterBreak="0">
     <w:nsid w:val="74B043D6"/>
     <w:multiLevelType w:val="hybridMultilevel"/>
     <w:tmpl w:val="6CB250A2"/>
@@ -4427,43 +5437,49 @@
     </w:lvl>
   </w:abstractNum>
   <w:num w:numId="1" w16cid:durableId="258685165">
+    <w:abstractNumId w:val="1"/>
+  </w:num>
+  <w:num w:numId="2" w16cid:durableId="1161702474">
+    <w:abstractNumId w:val="4"/>
+  </w:num>
+  <w:num w:numId="3" w16cid:durableId="1274559317">
+    <w:abstractNumId w:val="11"/>
+  </w:num>
+  <w:num w:numId="4" w16cid:durableId="311369481">
+    <w:abstractNumId w:val="5"/>
+  </w:num>
+  <w:num w:numId="5" w16cid:durableId="1048576932">
+    <w:abstractNumId w:val="7"/>
+  </w:num>
+  <w:num w:numId="6" w16cid:durableId="748115582">
+    <w:abstractNumId w:val="10"/>
+  </w:num>
+  <w:num w:numId="7" w16cid:durableId="2079785419">
+    <w:abstractNumId w:val="13"/>
+  </w:num>
+  <w:num w:numId="8" w16cid:durableId="800996428">
+    <w:abstractNumId w:val="2"/>
+  </w:num>
+  <w:num w:numId="9" w16cid:durableId="886406283">
+    <w:abstractNumId w:val="6"/>
+  </w:num>
+  <w:num w:numId="10" w16cid:durableId="1866627522">
+    <w:abstractNumId w:val="8"/>
+  </w:num>
+  <w:num w:numId="11" w16cid:durableId="218132960">
+    <w:abstractNumId w:val="12"/>
+  </w:num>
+  <w:num w:numId="12" w16cid:durableId="322659287">
+    <w:abstractNumId w:val="14"/>
+  </w:num>
+  <w:num w:numId="13" w16cid:durableId="1581212526">
+    <w:abstractNumId w:val="3"/>
+  </w:num>
+  <w:num w:numId="14" w16cid:durableId="2135098623">
     <w:abstractNumId w:val="0"/>
   </w:num>
-  <w:num w:numId="2" w16cid:durableId="1161702474">
-    <w:abstractNumId w:val="3"/>
-  </w:num>
-  <w:num w:numId="3" w16cid:durableId="1274559317">
+  <w:num w:numId="15" w16cid:durableId="1709142883">
     <w:abstractNumId w:val="9"/>
-  </w:num>
-  <w:num w:numId="4" w16cid:durableId="311369481">
-    <w:abstractNumId w:val="4"/>
-  </w:num>
-  <w:num w:numId="5" w16cid:durableId="1048576932">
-    <w:abstractNumId w:val="6"/>
-  </w:num>
-  <w:num w:numId="6" w16cid:durableId="748115582">
-    <w:abstractNumId w:val="8"/>
-  </w:num>
-  <w:num w:numId="7" w16cid:durableId="2079785419">
-    <w:abstractNumId w:val="11"/>
-  </w:num>
-  <w:num w:numId="8" w16cid:durableId="800996428">
-    <w:abstractNumId w:val="1"/>
-  </w:num>
-  <w:num w:numId="9" w16cid:durableId="886406283">
-    <w:abstractNumId w:val="5"/>
-  </w:num>
-  <w:num w:numId="10" w16cid:durableId="1866627522">
-    <w:abstractNumId w:val="7"/>
-  </w:num>
-  <w:num w:numId="11" w16cid:durableId="218132960">
-    <w:abstractNumId w:val="10"/>
-  </w:num>
-  <w:num w:numId="12" w16cid:durableId="322659287">
-    <w:abstractNumId w:val="12"/>
-  </w:num>
-  <w:num w:numId="13" w16cid:durableId="1581212526">
-    <w:abstractNumId w:val="2"/>
   </w:num>
 </w:numbering>
 </file>

</xml_diff>

<commit_message>
starting after a short break
</commit_message>
<xml_diff>
--- a/Project_note_2.docx
+++ b/Project_note_2.docx
@@ -5,6 +5,20 @@
     <w:p/>
     <w:p>
       <w:pPr>
+        <w:pStyle w:val="Heading1"/>
+        <w:rPr>
+          <w:lang w:val="en-CA"/>
+        </w:rPr>
+      </w:pPr>
+      <w:r>
+        <w:rPr>
+          <w:lang w:val="en-CA"/>
+        </w:rPr>
+        <w:t>Building A Complete E-commerce App with Asp.net Core MVC</w:t>
+      </w:r>
+    </w:p>
+    <w:p>
+      <w:pPr>
         <w:rPr>
           <w:sz w:val="30"/>
           <w:szCs w:val="30"/>
@@ -211,65 +225,59 @@
           <w:sz w:val="30"/>
           <w:szCs w:val="30"/>
         </w:rPr>
-        <w:t xml:space="preserve">By the end of this </w:t>
-      </w:r>
-      <w:proofErr w:type="gramStart"/>
-      <w:r>
-        <w:rPr>
-          <w:sz w:val="30"/>
-          <w:szCs w:val="30"/>
-        </w:rPr>
-        <w:t>course</w:t>
-      </w:r>
-      <w:proofErr w:type="gramEnd"/>
-      <w:r>
-        <w:rPr>
-          <w:sz w:val="30"/>
-          <w:szCs w:val="30"/>
-        </w:rPr>
-        <w:t xml:space="preserve"> I will learn how to use asp.net frame work and use it in a personal and commercial </w:t>
-      </w:r>
-      <w:proofErr w:type="spellStart"/>
-      <w:r>
-        <w:rPr>
-          <w:sz w:val="30"/>
-          <w:szCs w:val="30"/>
-        </w:rPr>
-        <w:t>webapplication</w:t>
-      </w:r>
-      <w:proofErr w:type="spellEnd"/>
-    </w:p>
-    <w:p>
-      <w:pPr>
-        <w:rPr>
-          <w:sz w:val="30"/>
-          <w:szCs w:val="30"/>
-        </w:rPr>
-      </w:pPr>
-    </w:p>
-    <w:p>
-      <w:pPr>
-        <w:rPr>
-          <w:sz w:val="30"/>
-          <w:szCs w:val="30"/>
-        </w:rPr>
-      </w:pPr>
-      <w:r>
-        <w:rPr>
-          <w:sz w:val="30"/>
-          <w:szCs w:val="30"/>
-        </w:rPr>
-        <w:t xml:space="preserve">Step by step what we’ll be learning and </w:t>
-      </w:r>
-      <w:proofErr w:type="gramStart"/>
-      <w:r>
-        <w:rPr>
-          <w:sz w:val="30"/>
-          <w:szCs w:val="30"/>
-        </w:rPr>
-        <w:t>doing :</w:t>
-      </w:r>
-      <w:proofErr w:type="gramEnd"/>
+        <w:t>By the end of this course I will learn how to use asp.net frame work and use it in a personal and commercial web</w:t>
+      </w:r>
+      <w:r>
+        <w:rPr>
+          <w:sz w:val="30"/>
+          <w:szCs w:val="30"/>
+        </w:rPr>
+        <w:t xml:space="preserve"> </w:t>
+      </w:r>
+      <w:r>
+        <w:rPr>
+          <w:sz w:val="30"/>
+          <w:szCs w:val="30"/>
+        </w:rPr>
+        <w:t>application</w:t>
+      </w:r>
+    </w:p>
+    <w:p>
+      <w:pPr>
+        <w:rPr>
+          <w:sz w:val="30"/>
+          <w:szCs w:val="30"/>
+        </w:rPr>
+      </w:pPr>
+    </w:p>
+    <w:p>
+      <w:pPr>
+        <w:rPr>
+          <w:sz w:val="30"/>
+          <w:szCs w:val="30"/>
+        </w:rPr>
+      </w:pPr>
+      <w:r>
+        <w:rPr>
+          <w:sz w:val="30"/>
+          <w:szCs w:val="30"/>
+        </w:rPr>
+        <w:t xml:space="preserve">Step by step what </w:t>
+      </w:r>
+      <w:r>
+        <w:rPr>
+          <w:sz w:val="30"/>
+          <w:szCs w:val="30"/>
+        </w:rPr>
+        <w:t>I</w:t>
+      </w:r>
+      <w:r>
+        <w:rPr>
+          <w:sz w:val="30"/>
+          <w:szCs w:val="30"/>
+        </w:rPr>
+        <w:t>’ll be learning and doing :</w:t>
+      </w:r>
     </w:p>
     <w:p>
       <w:pPr>
@@ -283,17 +291,13 @@
           <w:szCs w:val="30"/>
         </w:rPr>
       </w:pPr>
-      <w:proofErr w:type="spellStart"/>
-      <w:proofErr w:type="gramStart"/>
-      <w:r>
-        <w:rPr>
-          <w:sz w:val="30"/>
-          <w:szCs w:val="30"/>
-        </w:rPr>
-        <w:t>Whatis</w:t>
-      </w:r>
-      <w:proofErr w:type="spellEnd"/>
-      <w:proofErr w:type="gramEnd"/>
+      <w:r>
+        <w:rPr>
+          <w:sz w:val="30"/>
+          <w:szCs w:val="30"/>
+        </w:rPr>
+        <w:t>What</w:t>
+      </w:r>
       <w:r>
         <w:rPr>
           <w:sz w:val="30"/>
@@ -301,21 +305,12 @@
         </w:rPr>
         <w:t xml:space="preserve"> </w:t>
       </w:r>
-      <w:proofErr w:type="gramStart"/>
-      <w:r>
-        <w:rPr>
-          <w:sz w:val="30"/>
-          <w:szCs w:val="30"/>
-        </w:rPr>
-        <w:t>MVC ?</w:t>
-      </w:r>
-      <w:proofErr w:type="gramEnd"/>
-      <w:r>
-        <w:rPr>
-          <w:sz w:val="30"/>
-          <w:szCs w:val="30"/>
-        </w:rPr>
-        <w:t xml:space="preserve"> (Learn about how to set up the views model and controllers)</w:t>
+      <w:r>
+        <w:rPr>
+          <w:sz w:val="30"/>
+          <w:szCs w:val="30"/>
+        </w:rPr>
+        <w:t>is MVC ? (Learn about how to set up the views model and controllers)</w:t>
       </w:r>
     </w:p>
     <w:p>
@@ -344,23 +339,7 @@
           <w:sz w:val="30"/>
           <w:szCs w:val="30"/>
         </w:rPr>
-        <w:t xml:space="preserve"> file which is used to interact with </w:t>
-      </w:r>
-      <w:proofErr w:type="gramStart"/>
-      <w:r>
-        <w:rPr>
-          <w:sz w:val="30"/>
-          <w:szCs w:val="30"/>
-        </w:rPr>
-        <w:t>database</w:t>
-      </w:r>
-      <w:proofErr w:type="gramEnd"/>
-      <w:r>
-        <w:rPr>
-          <w:sz w:val="30"/>
-          <w:szCs w:val="30"/>
-        </w:rPr>
-        <w:t xml:space="preserve"> </w:t>
+        <w:t xml:space="preserve"> file which is used to interact with database </w:t>
       </w:r>
     </w:p>
     <w:p>
@@ -380,19 +359,36 @@
           <w:sz w:val="30"/>
           <w:szCs w:val="30"/>
         </w:rPr>
-        <w:t xml:space="preserve">CRUD data using </w:t>
-      </w:r>
-      <w:proofErr w:type="spellStart"/>
-      <w:proofErr w:type="gramStart"/>
-      <w:r>
-        <w:rPr>
-          <w:sz w:val="30"/>
-          <w:szCs w:val="30"/>
-        </w:rPr>
-        <w:t>EFCore</w:t>
-      </w:r>
-      <w:proofErr w:type="spellEnd"/>
-      <w:proofErr w:type="gramEnd"/>
+        <w:t>CRUD data using E</w:t>
+      </w:r>
+      <w:r>
+        <w:rPr>
+          <w:sz w:val="30"/>
+          <w:szCs w:val="30"/>
+        </w:rPr>
+        <w:t xml:space="preserve">ntity </w:t>
+      </w:r>
+      <w:r>
+        <w:rPr>
+          <w:sz w:val="30"/>
+          <w:szCs w:val="30"/>
+        </w:rPr>
+        <w:t>F</w:t>
+      </w:r>
+      <w:r>
+        <w:rPr>
+          <w:sz w:val="30"/>
+          <w:szCs w:val="30"/>
+        </w:rPr>
+        <w:t xml:space="preserve">ramework </w:t>
+      </w:r>
+      <w:r>
+        <w:rPr>
+          <w:sz w:val="30"/>
+          <w:szCs w:val="30"/>
+        </w:rPr>
+        <w:t>Core</w:t>
+      </w:r>
     </w:p>
     <w:p>
       <w:pPr>
@@ -411,23 +407,7 @@
           <w:sz w:val="30"/>
           <w:szCs w:val="30"/>
         </w:rPr>
-        <w:t xml:space="preserve">Services </w:t>
-      </w:r>
-      <w:proofErr w:type="gramStart"/>
-      <w:r>
-        <w:rPr>
-          <w:sz w:val="30"/>
-          <w:szCs w:val="30"/>
-        </w:rPr>
-        <w:t>( to</w:t>
-      </w:r>
-      <w:proofErr w:type="gramEnd"/>
-      <w:r>
-        <w:rPr>
-          <w:sz w:val="30"/>
-          <w:szCs w:val="30"/>
-        </w:rPr>
-        <w:t xml:space="preserve"> work with the data)</w:t>
+        <w:t>Services ( to work with the data)</w:t>
       </w:r>
     </w:p>
     <w:p>
@@ -457,23 +437,7 @@
           <w:sz w:val="30"/>
           <w:szCs w:val="30"/>
         </w:rPr>
-        <w:t xml:space="preserve"> </w:t>
-      </w:r>
-      <w:proofErr w:type="gramStart"/>
-      <w:r>
-        <w:rPr>
-          <w:sz w:val="30"/>
-          <w:szCs w:val="30"/>
-        </w:rPr>
-        <w:t>( To</w:t>
-      </w:r>
-      <w:proofErr w:type="gramEnd"/>
-      <w:r>
-        <w:rPr>
-          <w:sz w:val="30"/>
-          <w:szCs w:val="30"/>
-        </w:rPr>
-        <w:t xml:space="preserve"> add and edit the shopping cart )</w:t>
+        <w:t xml:space="preserve"> ( To add and edit the shopping cart )</w:t>
       </w:r>
     </w:p>
     <w:p>
@@ -509,23 +473,7 @@
           <w:sz w:val="30"/>
           <w:szCs w:val="30"/>
         </w:rPr>
-        <w:t xml:space="preserve">Other </w:t>
-      </w:r>
-      <w:proofErr w:type="gramStart"/>
-      <w:r>
-        <w:rPr>
-          <w:sz w:val="30"/>
-          <w:szCs w:val="30"/>
-        </w:rPr>
-        <w:t>topic</w:t>
-      </w:r>
-      <w:proofErr w:type="gramEnd"/>
-      <w:r>
-        <w:rPr>
-          <w:sz w:val="30"/>
-          <w:szCs w:val="30"/>
-        </w:rPr>
-        <w:t xml:space="preserve"> include:</w:t>
+        <w:t>Other topic include:</w:t>
       </w:r>
     </w:p>
     <w:p>
@@ -672,9 +620,139 @@
           <w:sz w:val="30"/>
           <w:szCs w:val="30"/>
         </w:rPr>
-        <w:t xml:space="preserve">MVC </w:t>
-      </w:r>
-      <w:proofErr w:type="gramStart"/>
+        <w:t xml:space="preserve">MVC ( Model View Controller) </w:t>
+      </w:r>
+    </w:p>
+    <w:p>
+      <w:pPr>
+        <w:rPr>
+          <w:sz w:val="30"/>
+          <w:szCs w:val="30"/>
+        </w:rPr>
+      </w:pPr>
+      <w:r>
+        <w:rPr>
+          <w:sz w:val="30"/>
+          <w:szCs w:val="30"/>
+        </w:rPr>
+        <w:lastRenderedPageBreak/>
+        <w:t xml:space="preserve">A model is just a C# class that represent server in the </w:t>
+      </w:r>
+      <w:r>
+        <w:rPr>
+          <w:sz w:val="30"/>
+          <w:szCs w:val="30"/>
+        </w:rPr>
+        <w:t>SQL</w:t>
+      </w:r>
+      <w:r>
+        <w:rPr>
+          <w:sz w:val="30"/>
+          <w:szCs w:val="30"/>
+        </w:rPr>
+        <w:t xml:space="preserve"> format:</w:t>
+      </w:r>
+    </w:p>
+    <w:p>
+      <w:pPr>
+        <w:pStyle w:val="ListParagraph"/>
+        <w:numPr>
+          <w:ilvl w:val="0"/>
+          <w:numId w:val="4"/>
+        </w:numPr>
+        <w:rPr>
+          <w:sz w:val="30"/>
+          <w:szCs w:val="30"/>
+        </w:rPr>
+      </w:pPr>
+      <w:r>
+        <w:rPr>
+          <w:sz w:val="30"/>
+          <w:szCs w:val="30"/>
+        </w:rPr>
+        <w:t xml:space="preserve">It </w:t>
+      </w:r>
+      <w:proofErr w:type="spellStart"/>
+      <w:r>
+        <w:rPr>
+          <w:sz w:val="30"/>
+          <w:szCs w:val="30"/>
+        </w:rPr>
+        <w:t>servers</w:t>
+      </w:r>
+      <w:proofErr w:type="spellEnd"/>
+      <w:r>
+        <w:rPr>
+          <w:sz w:val="30"/>
+          <w:szCs w:val="30"/>
+        </w:rPr>
+        <w:t xml:space="preserve"> as a data blue print,</w:t>
+      </w:r>
+    </w:p>
+    <w:p>
+      <w:pPr>
+        <w:pStyle w:val="ListParagraph"/>
+        <w:numPr>
+          <w:ilvl w:val="0"/>
+          <w:numId w:val="4"/>
+        </w:numPr>
+        <w:rPr>
+          <w:sz w:val="30"/>
+          <w:szCs w:val="30"/>
+        </w:rPr>
+      </w:pPr>
+      <w:r>
+        <w:rPr>
+          <w:sz w:val="30"/>
+          <w:szCs w:val="30"/>
+        </w:rPr>
+        <w:t>And also help to find the data relation.</w:t>
+      </w:r>
+    </w:p>
+    <w:p>
+      <w:pPr>
+        <w:rPr>
+          <w:sz w:val="30"/>
+          <w:szCs w:val="30"/>
+        </w:rPr>
+      </w:pPr>
+      <w:r>
+        <w:rPr>
+          <w:sz w:val="30"/>
+          <w:szCs w:val="30"/>
+        </w:rPr>
+        <w:t>E.g.</w:t>
+      </w:r>
+      <w:r>
+        <w:rPr>
+          <w:sz w:val="30"/>
+          <w:szCs w:val="30"/>
+        </w:rPr>
+        <w:t xml:space="preserve"> : Authors, main characters and anything related to database we need to create the tables and to create the tables we need to create the models</w:t>
+      </w:r>
+      <w:r>
+        <w:rPr>
+          <w:sz w:val="30"/>
+          <w:szCs w:val="30"/>
+        </w:rPr>
+        <w:t>,</w:t>
+      </w:r>
+    </w:p>
+    <w:p>
+      <w:pPr>
+        <w:rPr>
+          <w:sz w:val="30"/>
+          <w:szCs w:val="30"/>
+        </w:rPr>
+      </w:pPr>
+    </w:p>
+    <w:p>
+      <w:pPr>
+        <w:rPr>
+          <w:sz w:val="30"/>
+          <w:szCs w:val="30"/>
+        </w:rPr>
+      </w:pPr>
       <w:r>
         <w:rPr>
           <w:b/>
@@ -682,195 +760,128 @@
           <w:sz w:val="30"/>
           <w:szCs w:val="30"/>
         </w:rPr>
-        <w:t>( Model</w:t>
-      </w:r>
-      <w:proofErr w:type="gramEnd"/>
-      <w:r>
+        <w:t xml:space="preserve">View </w:t>
+      </w:r>
+    </w:p>
+    <w:p>
+      <w:pPr>
+        <w:rPr>
+          <w:sz w:val="30"/>
+          <w:szCs w:val="30"/>
+        </w:rPr>
+      </w:pPr>
+      <w:r>
+        <w:rPr>
+          <w:sz w:val="30"/>
+          <w:szCs w:val="30"/>
+        </w:rPr>
+        <w:t>is what user get to see it is a file that represents user interface</w:t>
+      </w:r>
+    </w:p>
+    <w:p>
+      <w:pPr>
+        <w:pStyle w:val="ListParagraph"/>
+        <w:numPr>
+          <w:ilvl w:val="0"/>
+          <w:numId w:val="5"/>
+        </w:numPr>
+        <w:rPr>
+          <w:sz w:val="30"/>
+          <w:szCs w:val="30"/>
+        </w:rPr>
+      </w:pPr>
+      <w:r>
+        <w:rPr>
+          <w:sz w:val="30"/>
+          <w:szCs w:val="30"/>
+        </w:rPr>
+        <w:t xml:space="preserve">It have </w:t>
+      </w:r>
+      <w:proofErr w:type="spellStart"/>
+      <w:r>
+        <w:rPr>
+          <w:sz w:val="30"/>
+          <w:szCs w:val="30"/>
+        </w:rPr>
+        <w:t>cshtml</w:t>
+      </w:r>
+      <w:proofErr w:type="spellEnd"/>
+      <w:r>
+        <w:rPr>
+          <w:sz w:val="30"/>
+          <w:szCs w:val="30"/>
+        </w:rPr>
+        <w:t xml:space="preserve"> ( </w:t>
+      </w:r>
+      <w:proofErr w:type="spellStart"/>
+      <w:r>
+        <w:rPr>
+          <w:sz w:val="30"/>
+          <w:szCs w:val="30"/>
+        </w:rPr>
+        <w:t>cshtml</w:t>
+      </w:r>
+      <w:proofErr w:type="spellEnd"/>
+      <w:r>
+        <w:rPr>
+          <w:sz w:val="30"/>
+          <w:szCs w:val="30"/>
+        </w:rPr>
+        <w:t xml:space="preserve"> is razor meaning the combination of html and </w:t>
+      </w:r>
+      <w:proofErr w:type="spellStart"/>
+      <w:r>
+        <w:rPr>
+          <w:sz w:val="30"/>
+          <w:szCs w:val="30"/>
+        </w:rPr>
+        <w:t>c#</w:t>
+      </w:r>
+      <w:proofErr w:type="spellEnd"/>
+      <w:r>
+        <w:rPr>
+          <w:sz w:val="30"/>
+          <w:szCs w:val="30"/>
+        </w:rPr>
+        <w:t>)</w:t>
+      </w:r>
+    </w:p>
+    <w:p>
+      <w:pPr>
+        <w:pStyle w:val="ListParagraph"/>
+        <w:numPr>
+          <w:ilvl w:val="0"/>
+          <w:numId w:val="5"/>
+        </w:numPr>
+        <w:rPr>
+          <w:sz w:val="30"/>
+          <w:szCs w:val="30"/>
+        </w:rPr>
+      </w:pPr>
+      <w:r>
+        <w:rPr>
+          <w:sz w:val="30"/>
+          <w:szCs w:val="30"/>
+        </w:rPr>
+        <w:t>It is used to trigger the event.</w:t>
+      </w:r>
+    </w:p>
+    <w:p>
+      <w:pPr>
+        <w:rPr>
+          <w:sz w:val="30"/>
+          <w:szCs w:val="30"/>
+        </w:rPr>
+      </w:pPr>
+    </w:p>
+    <w:p>
+      <w:pPr>
         <w:rPr>
           <w:b/>
           <w:bCs/>
           <w:sz w:val="30"/>
           <w:szCs w:val="30"/>
         </w:rPr>
-        <w:t xml:space="preserve"> View Controller) </w:t>
-      </w:r>
-    </w:p>
-    <w:p>
-      <w:pPr>
-        <w:rPr>
-          <w:sz w:val="30"/>
-          <w:szCs w:val="30"/>
-        </w:rPr>
-      </w:pPr>
-      <w:r>
-        <w:rPr>
-          <w:sz w:val="30"/>
-          <w:szCs w:val="30"/>
-        </w:rPr>
-        <w:t xml:space="preserve">A model is just a C# class that represent server in the </w:t>
-      </w:r>
-      <w:proofErr w:type="spellStart"/>
-      <w:r>
-        <w:rPr>
-          <w:sz w:val="30"/>
-          <w:szCs w:val="30"/>
-        </w:rPr>
-        <w:t>sql</w:t>
-      </w:r>
-      <w:proofErr w:type="spellEnd"/>
-      <w:r>
-        <w:rPr>
-          <w:sz w:val="30"/>
-          <w:szCs w:val="30"/>
-        </w:rPr>
-        <w:t xml:space="preserve"> format:</w:t>
-      </w:r>
-    </w:p>
-    <w:p>
-      <w:pPr>
-        <w:pStyle w:val="ListParagraph"/>
-        <w:numPr>
-          <w:ilvl w:val="0"/>
-          <w:numId w:val="4"/>
-        </w:numPr>
-        <w:rPr>
-          <w:sz w:val="30"/>
-          <w:szCs w:val="30"/>
-        </w:rPr>
-      </w:pPr>
-      <w:proofErr w:type="gramStart"/>
-      <w:r>
-        <w:rPr>
-          <w:sz w:val="30"/>
-          <w:szCs w:val="30"/>
-        </w:rPr>
-        <w:lastRenderedPageBreak/>
-        <w:t>It</w:t>
-      </w:r>
-      <w:proofErr w:type="gramEnd"/>
-      <w:r>
-        <w:rPr>
-          <w:sz w:val="30"/>
-          <w:szCs w:val="30"/>
-        </w:rPr>
-        <w:t xml:space="preserve"> </w:t>
-      </w:r>
-      <w:proofErr w:type="spellStart"/>
-      <w:r>
-        <w:rPr>
-          <w:sz w:val="30"/>
-          <w:szCs w:val="30"/>
-        </w:rPr>
-        <w:t>servers</w:t>
-      </w:r>
-      <w:proofErr w:type="spellEnd"/>
-      <w:r>
-        <w:rPr>
-          <w:sz w:val="30"/>
-          <w:szCs w:val="30"/>
-        </w:rPr>
-        <w:t xml:space="preserve"> as a data blue print,</w:t>
-      </w:r>
-    </w:p>
-    <w:p>
-      <w:pPr>
-        <w:pStyle w:val="ListParagraph"/>
-        <w:numPr>
-          <w:ilvl w:val="0"/>
-          <w:numId w:val="4"/>
-        </w:numPr>
-        <w:rPr>
-          <w:sz w:val="30"/>
-          <w:szCs w:val="30"/>
-        </w:rPr>
-      </w:pPr>
-      <w:proofErr w:type="gramStart"/>
-      <w:r>
-        <w:rPr>
-          <w:sz w:val="30"/>
-          <w:szCs w:val="30"/>
-        </w:rPr>
-        <w:t>And also</w:t>
-      </w:r>
-      <w:proofErr w:type="gramEnd"/>
-      <w:r>
-        <w:rPr>
-          <w:sz w:val="30"/>
-          <w:szCs w:val="30"/>
-        </w:rPr>
-        <w:t xml:space="preserve"> help to find the data relation.</w:t>
-      </w:r>
-    </w:p>
-    <w:p>
-      <w:pPr>
-        <w:rPr>
-          <w:sz w:val="30"/>
-          <w:szCs w:val="30"/>
-        </w:rPr>
-      </w:pPr>
-      <w:proofErr w:type="spellStart"/>
-      <w:proofErr w:type="gramStart"/>
-      <w:r>
-        <w:rPr>
-          <w:sz w:val="30"/>
-          <w:szCs w:val="30"/>
-        </w:rPr>
-        <w:t>Eg</w:t>
-      </w:r>
-      <w:proofErr w:type="spellEnd"/>
-      <w:r>
-        <w:rPr>
-          <w:sz w:val="30"/>
-          <w:szCs w:val="30"/>
-        </w:rPr>
-        <w:t xml:space="preserve"> :</w:t>
-      </w:r>
-      <w:proofErr w:type="gramEnd"/>
-      <w:r>
-        <w:rPr>
-          <w:sz w:val="30"/>
-          <w:szCs w:val="30"/>
-        </w:rPr>
-        <w:t xml:space="preserve"> Authors, main characters and anything related to </w:t>
-      </w:r>
-      <w:proofErr w:type="spellStart"/>
-      <w:r>
-        <w:rPr>
-          <w:sz w:val="30"/>
-          <w:szCs w:val="30"/>
-        </w:rPr>
-        <w:t>to</w:t>
-      </w:r>
-      <w:proofErr w:type="spellEnd"/>
-      <w:r>
-        <w:rPr>
-          <w:sz w:val="30"/>
-          <w:szCs w:val="30"/>
-        </w:rPr>
-        <w:t xml:space="preserve"> database we need to create the tables and to create the tables we need to create the models</w:t>
-      </w:r>
-      <w:r>
-        <w:rPr>
-          <w:sz w:val="30"/>
-          <w:szCs w:val="30"/>
-        </w:rPr>
-        <w:t>,</w:t>
-      </w:r>
-    </w:p>
-    <w:p>
-      <w:pPr>
-        <w:rPr>
-          <w:sz w:val="30"/>
-          <w:szCs w:val="30"/>
-        </w:rPr>
-      </w:pPr>
-    </w:p>
-    <w:p>
-      <w:pPr>
-        <w:rPr>
-          <w:sz w:val="30"/>
-          <w:szCs w:val="30"/>
-        </w:rPr>
       </w:pPr>
       <w:r>
         <w:rPr>
@@ -879,108 +890,27 @@
           <w:sz w:val="30"/>
           <w:szCs w:val="30"/>
         </w:rPr>
-        <w:t xml:space="preserve">View </w:t>
-      </w:r>
-    </w:p>
-    <w:p>
-      <w:pPr>
-        <w:rPr>
-          <w:sz w:val="30"/>
-          <w:szCs w:val="30"/>
-        </w:rPr>
-      </w:pPr>
-      <w:r>
-        <w:rPr>
-          <w:sz w:val="30"/>
-          <w:szCs w:val="30"/>
-        </w:rPr>
-        <w:t xml:space="preserve">is what user get to see it is a file that represents user </w:t>
-      </w:r>
-      <w:proofErr w:type="gramStart"/>
-      <w:r>
-        <w:rPr>
-          <w:sz w:val="30"/>
-          <w:szCs w:val="30"/>
-        </w:rPr>
-        <w:t>interface</w:t>
-      </w:r>
-      <w:proofErr w:type="gramEnd"/>
+        <w:t>Controller:</w:t>
+      </w:r>
     </w:p>
     <w:p>
       <w:pPr>
         <w:pStyle w:val="ListParagraph"/>
         <w:numPr>
           <w:ilvl w:val="0"/>
-          <w:numId w:val="5"/>
-        </w:numPr>
-        <w:rPr>
-          <w:sz w:val="30"/>
-          <w:szCs w:val="30"/>
-        </w:rPr>
-      </w:pPr>
-      <w:r>
-        <w:rPr>
-          <w:sz w:val="30"/>
-          <w:szCs w:val="30"/>
-        </w:rPr>
-        <w:t xml:space="preserve">It have </w:t>
-      </w:r>
-      <w:proofErr w:type="spellStart"/>
-      <w:r>
-        <w:rPr>
-          <w:sz w:val="30"/>
-          <w:szCs w:val="30"/>
-        </w:rPr>
-        <w:t>cshtml</w:t>
-      </w:r>
-      <w:proofErr w:type="spellEnd"/>
-      <w:r>
-        <w:rPr>
-          <w:sz w:val="30"/>
-          <w:szCs w:val="30"/>
-        </w:rPr>
-        <w:t xml:space="preserve"> </w:t>
-      </w:r>
-      <w:proofErr w:type="gramStart"/>
-      <w:r>
-        <w:rPr>
-          <w:sz w:val="30"/>
-          <w:szCs w:val="30"/>
-        </w:rPr>
-        <w:t xml:space="preserve">( </w:t>
-      </w:r>
-      <w:proofErr w:type="spellStart"/>
-      <w:r>
-        <w:rPr>
-          <w:sz w:val="30"/>
-          <w:szCs w:val="30"/>
-        </w:rPr>
-        <w:t>cshtml</w:t>
-      </w:r>
-      <w:proofErr w:type="spellEnd"/>
-      <w:proofErr w:type="gramEnd"/>
-      <w:r>
-        <w:rPr>
-          <w:sz w:val="30"/>
-          <w:szCs w:val="30"/>
-        </w:rPr>
-        <w:t xml:space="preserve"> is razor meaning the combination of html and </w:t>
-      </w:r>
-      <w:proofErr w:type="spellStart"/>
-      <w:r>
-        <w:rPr>
-          <w:sz w:val="30"/>
-          <w:szCs w:val="30"/>
-        </w:rPr>
-        <w:t>c#</w:t>
-      </w:r>
-      <w:proofErr w:type="spellEnd"/>
-      <w:r>
-        <w:rPr>
-          <w:sz w:val="30"/>
-          <w:szCs w:val="30"/>
-        </w:rPr>
-        <w:t>)</w:t>
+          <w:numId w:val="7"/>
+        </w:numPr>
+        <w:rPr>
+          <w:sz w:val="30"/>
+          <w:szCs w:val="30"/>
+        </w:rPr>
+      </w:pPr>
+      <w:r>
+        <w:rPr>
+          <w:sz w:val="30"/>
+          <w:szCs w:val="30"/>
+        </w:rPr>
+        <w:t>It receives the event,</w:t>
       </w:r>
     </w:p>
     <w:p>
@@ -988,31 +918,80 @@
         <w:pStyle w:val="ListParagraph"/>
         <w:numPr>
           <w:ilvl w:val="0"/>
-          <w:numId w:val="5"/>
-        </w:numPr>
-        <w:rPr>
-          <w:sz w:val="30"/>
-          <w:szCs w:val="30"/>
-        </w:rPr>
-      </w:pPr>
-      <w:r>
-        <w:rPr>
-          <w:sz w:val="30"/>
-          <w:szCs w:val="30"/>
-        </w:rPr>
-        <w:t>It is used to trigger the event.</w:t>
-      </w:r>
-    </w:p>
-    <w:p>
-      <w:pPr>
-        <w:rPr>
-          <w:sz w:val="30"/>
-          <w:szCs w:val="30"/>
-        </w:rPr>
-      </w:pPr>
-    </w:p>
-    <w:p>
-      <w:pPr>
+          <w:numId w:val="7"/>
+        </w:numPr>
+        <w:rPr>
+          <w:sz w:val="30"/>
+          <w:szCs w:val="30"/>
+        </w:rPr>
+      </w:pPr>
+      <w:r>
+        <w:rPr>
+          <w:sz w:val="30"/>
+          <w:szCs w:val="30"/>
+        </w:rPr>
+        <w:t>Returns the data to the view</w:t>
+      </w:r>
+      <w:r>
+        <w:rPr>
+          <w:sz w:val="30"/>
+          <w:szCs w:val="30"/>
+        </w:rPr>
+        <w:t>,</w:t>
+      </w:r>
+    </w:p>
+    <w:p>
+      <w:pPr>
+        <w:pStyle w:val="ListParagraph"/>
+        <w:numPr>
+          <w:ilvl w:val="0"/>
+          <w:numId w:val="7"/>
+        </w:numPr>
+        <w:rPr>
+          <w:sz w:val="30"/>
+          <w:szCs w:val="30"/>
+        </w:rPr>
+      </w:pPr>
+      <w:r>
+        <w:rPr>
+          <w:sz w:val="30"/>
+          <w:szCs w:val="30"/>
+        </w:rPr>
+        <w:t>A controller is just a C# class that inherits from the Controller base class,</w:t>
+      </w:r>
+    </w:p>
+    <w:p>
+      <w:pPr>
+        <w:pStyle w:val="ListParagraph"/>
+        <w:numPr>
+          <w:ilvl w:val="0"/>
+          <w:numId w:val="7"/>
+        </w:numPr>
+        <w:rPr>
+          <w:sz w:val="30"/>
+          <w:szCs w:val="30"/>
+        </w:rPr>
+      </w:pPr>
+      <w:r>
+        <w:rPr>
+          <w:sz w:val="30"/>
+          <w:szCs w:val="30"/>
+        </w:rPr>
+        <w:t>Through this course we are going to create, author controller, main character controller,  manga controller.</w:t>
+      </w:r>
+    </w:p>
+    <w:p>
+      <w:pPr>
+        <w:ind w:left="360"/>
+        <w:rPr>
+          <w:sz w:val="30"/>
+          <w:szCs w:val="30"/>
+        </w:rPr>
+      </w:pPr>
+    </w:p>
+    <w:p>
+      <w:pPr>
+        <w:ind w:left="360"/>
         <w:rPr>
           <w:b/>
           <w:bCs/>
@@ -1027,126 +1006,7 @@
           <w:sz w:val="30"/>
           <w:szCs w:val="30"/>
         </w:rPr>
-        <w:t>Controller:</w:t>
-      </w:r>
-    </w:p>
-    <w:p>
-      <w:pPr>
-        <w:pStyle w:val="ListParagraph"/>
-        <w:numPr>
-          <w:ilvl w:val="0"/>
-          <w:numId w:val="7"/>
-        </w:numPr>
-        <w:rPr>
-          <w:sz w:val="30"/>
-          <w:szCs w:val="30"/>
-        </w:rPr>
-      </w:pPr>
-      <w:r>
-        <w:rPr>
-          <w:sz w:val="30"/>
-          <w:szCs w:val="30"/>
-        </w:rPr>
-        <w:t>It receives the event,</w:t>
-      </w:r>
-    </w:p>
-    <w:p>
-      <w:pPr>
-        <w:pStyle w:val="ListParagraph"/>
-        <w:numPr>
-          <w:ilvl w:val="0"/>
-          <w:numId w:val="7"/>
-        </w:numPr>
-        <w:rPr>
-          <w:sz w:val="30"/>
-          <w:szCs w:val="30"/>
-        </w:rPr>
-      </w:pPr>
-      <w:r>
-        <w:rPr>
-          <w:sz w:val="30"/>
-          <w:szCs w:val="30"/>
-        </w:rPr>
-        <w:t>Returns the data to the view</w:t>
-      </w:r>
-      <w:r>
-        <w:rPr>
-          <w:sz w:val="30"/>
-          <w:szCs w:val="30"/>
-        </w:rPr>
-        <w:t>,]</w:t>
-      </w:r>
-    </w:p>
-    <w:p>
-      <w:pPr>
-        <w:pStyle w:val="ListParagraph"/>
-        <w:numPr>
-          <w:ilvl w:val="0"/>
-          <w:numId w:val="7"/>
-        </w:numPr>
-        <w:rPr>
-          <w:sz w:val="30"/>
-          <w:szCs w:val="30"/>
-        </w:rPr>
-      </w:pPr>
-      <w:r>
-        <w:rPr>
-          <w:sz w:val="30"/>
-          <w:szCs w:val="30"/>
-        </w:rPr>
-        <w:t>A controller is just a C# class that inherits from the Controller base class,</w:t>
-      </w:r>
-    </w:p>
-    <w:p>
-      <w:pPr>
-        <w:pStyle w:val="ListParagraph"/>
-        <w:numPr>
-          <w:ilvl w:val="0"/>
-          <w:numId w:val="7"/>
-        </w:numPr>
-        <w:rPr>
-          <w:sz w:val="30"/>
-          <w:szCs w:val="30"/>
-        </w:rPr>
-      </w:pPr>
-      <w:r>
-        <w:rPr>
-          <w:sz w:val="30"/>
-          <w:szCs w:val="30"/>
-        </w:rPr>
-        <w:t xml:space="preserve">Through this course we are going to </w:t>
-      </w:r>
-      <w:proofErr w:type="gramStart"/>
-      <w:r>
-        <w:rPr>
-          <w:sz w:val="30"/>
-          <w:szCs w:val="30"/>
-        </w:rPr>
-        <w:t>create,</w:t>
-      </w:r>
-      <w:proofErr w:type="gramEnd"/>
-      <w:r>
-        <w:rPr>
-          <w:sz w:val="30"/>
-          <w:szCs w:val="30"/>
-        </w:rPr>
-        <w:t xml:space="preserve"> author controller, main character </w:t>
-      </w:r>
-      <w:proofErr w:type="gramStart"/>
-      <w:r>
-        <w:rPr>
-          <w:sz w:val="30"/>
-          <w:szCs w:val="30"/>
-        </w:rPr>
-        <w:t>controller,  manga</w:t>
-      </w:r>
-      <w:proofErr w:type="gramEnd"/>
-      <w:r>
-        <w:rPr>
-          <w:sz w:val="30"/>
-          <w:szCs w:val="30"/>
-        </w:rPr>
-        <w:t xml:space="preserve"> controller.</w:t>
+        <w:t>Web Applications</w:t>
       </w:r>
     </w:p>
     <w:p>
@@ -1157,51 +1017,13 @@
           <w:szCs w:val="30"/>
         </w:rPr>
       </w:pPr>
-    </w:p>
-    <w:p>
-      <w:pPr>
-        <w:ind w:left="360"/>
-        <w:rPr>
-          <w:b/>
-          <w:bCs/>
-          <w:sz w:val="30"/>
-          <w:szCs w:val="30"/>
-        </w:rPr>
-      </w:pPr>
-      <w:r>
-        <w:rPr>
-          <w:b/>
-          <w:bCs/>
-          <w:sz w:val="30"/>
-          <w:szCs w:val="30"/>
-        </w:rPr>
-        <w:t>Web Applications</w:t>
-      </w:r>
-    </w:p>
-    <w:p>
-      <w:pPr>
-        <w:ind w:left="360"/>
-        <w:rPr>
-          <w:sz w:val="30"/>
-          <w:szCs w:val="30"/>
-        </w:rPr>
-      </w:pPr>
-      <w:r>
-        <w:rPr>
-          <w:sz w:val="30"/>
-          <w:szCs w:val="30"/>
-        </w:rPr>
-        <w:t xml:space="preserve">How does it </w:t>
-      </w:r>
-      <w:proofErr w:type="gramStart"/>
-      <w:r>
-        <w:rPr>
-          <w:sz w:val="30"/>
-          <w:szCs w:val="30"/>
-        </w:rPr>
-        <w:t>work ?</w:t>
-      </w:r>
-      <w:proofErr w:type="gramEnd"/>
+      <w:r>
+        <w:rPr>
+          <w:sz w:val="30"/>
+          <w:szCs w:val="30"/>
+        </w:rPr>
+        <w:t>How does it work ?</w:t>
+      </w:r>
     </w:p>
     <w:p>
       <w:pPr>
@@ -1334,6 +1156,7 @@
           <w:sz w:val="30"/>
           <w:szCs w:val="30"/>
         </w:rPr>
+        <w:lastRenderedPageBreak/>
         <w:tab/>
       </w:r>
     </w:p>
@@ -1464,17 +1287,8 @@
           <w:sz w:val="30"/>
           <w:szCs w:val="30"/>
         </w:rPr>
-        <w:t xml:space="preserve">Server then send the item to the </w:t>
-      </w:r>
-      <w:proofErr w:type="gramStart"/>
-      <w:r>
-        <w:rPr>
-          <w:sz w:val="30"/>
-          <w:szCs w:val="30"/>
-        </w:rPr>
-        <w:t>browser</w:t>
-      </w:r>
-      <w:proofErr w:type="gramEnd"/>
+        <w:t>Server then send the item to the browser</w:t>
+      </w:r>
     </w:p>
     <w:p>
       <w:pPr>
@@ -1688,17 +1502,8 @@
           <w:sz w:val="30"/>
           <w:szCs w:val="30"/>
         </w:rPr>
-        <w:t xml:space="preserve">Controller then sends the request to the Model which in this case is a </w:t>
-      </w:r>
-      <w:proofErr w:type="gramStart"/>
-      <w:r>
-        <w:rPr>
-          <w:sz w:val="30"/>
-          <w:szCs w:val="30"/>
-        </w:rPr>
-        <w:t>database</w:t>
-      </w:r>
-      <w:proofErr w:type="gramEnd"/>
+        <w:t>Controller then sends the request to the Model which in this case is a database</w:t>
+      </w:r>
     </w:p>
     <w:p>
       <w:pPr>
@@ -1737,23 +1542,7 @@
           <w:sz w:val="30"/>
           <w:szCs w:val="30"/>
         </w:rPr>
-        <w:t xml:space="preserve">Controller and then send data to the view, which is </w:t>
-      </w:r>
-      <w:proofErr w:type="gramStart"/>
-      <w:r>
-        <w:rPr>
-          <w:sz w:val="30"/>
-          <w:szCs w:val="30"/>
-        </w:rPr>
-        <w:t>later on</w:t>
-      </w:r>
-      <w:proofErr w:type="gramEnd"/>
-      <w:r>
-        <w:rPr>
-          <w:sz w:val="30"/>
-          <w:szCs w:val="30"/>
-        </w:rPr>
-        <w:t xml:space="preserve"> displayed to the client.</w:t>
+        <w:t>Controller and then send data to the view, which is later on displayed to the client.</w:t>
       </w:r>
     </w:p>
     <w:p>
@@ -1780,6 +1569,7 @@
       </w:pPr>
       <w:r>
         <w:rPr>
+          <w:noProof/>
           <w:sz w:val="30"/>
           <w:szCs w:val="30"/>
         </w:rPr>
@@ -1864,6 +1654,7 @@
           <w:sz w:val="30"/>
           <w:szCs w:val="30"/>
         </w:rPr>
+        <w:lastRenderedPageBreak/>
         <w:tab/>
       </w:r>
     </w:p>
@@ -1887,24 +1678,7 @@
           <w:sz w:val="30"/>
           <w:szCs w:val="30"/>
         </w:rPr>
-        <w:lastRenderedPageBreak/>
-        <w:t xml:space="preserve">Inside the connected services we have </w:t>
-      </w:r>
-      <w:proofErr w:type="gramStart"/>
-      <w:r>
-        <w:rPr>
-          <w:sz w:val="30"/>
-          <w:szCs w:val="30"/>
-        </w:rPr>
-        <w:t>the we</w:t>
-      </w:r>
-      <w:proofErr w:type="gramEnd"/>
-      <w:r>
-        <w:rPr>
-          <w:sz w:val="30"/>
-          <w:szCs w:val="30"/>
-        </w:rPr>
-        <w:t xml:space="preserve"> can service like </w:t>
+        <w:t xml:space="preserve">Inside the connected services we have the we can service like </w:t>
       </w:r>
       <w:proofErr w:type="spellStart"/>
       <w:r>
@@ -1992,7 +1766,6 @@
         <w:t xml:space="preserve">There are profile inside the properties where we can define command names, .net messages, the launch browser (the application </w:t>
       </w:r>
       <w:proofErr w:type="spellStart"/>
-      <w:proofErr w:type="gramStart"/>
       <w:r>
         <w:rPr>
           <w:sz w:val="30"/>
@@ -2006,15 +1779,7 @@
           <w:sz w:val="30"/>
           <w:szCs w:val="30"/>
         </w:rPr>
-        <w:t xml:space="preserve"> )</w:t>
-      </w:r>
-      <w:proofErr w:type="gramEnd"/>
-      <w:r>
-        <w:rPr>
-          <w:sz w:val="30"/>
-          <w:szCs w:val="30"/>
-        </w:rPr>
-        <w:t xml:space="preserve"> which is important, and environment type</w:t>
+        <w:t xml:space="preserve"> ) which is important, and environment type</w:t>
       </w:r>
     </w:p>
     <w:p>
@@ -2069,17 +1834,8 @@
           <w:sz w:val="30"/>
           <w:szCs w:val="30"/>
         </w:rPr>
-        <w:t xml:space="preserve">, and custom </w:t>
-      </w:r>
-      <w:proofErr w:type="gramStart"/>
-      <w:r>
-        <w:rPr>
-          <w:sz w:val="30"/>
-          <w:szCs w:val="30"/>
-        </w:rPr>
-        <w:t>libraries</w:t>
-      </w:r>
-      <w:proofErr w:type="gramEnd"/>
+        <w:t>, and custom libraries</w:t>
+      </w:r>
     </w:p>
     <w:p>
       <w:pPr>
@@ -2108,17 +1864,8 @@
           <w:sz w:val="30"/>
           <w:szCs w:val="30"/>
         </w:rPr>
-        <w:t xml:space="preserve">class which is inherited from the base class </w:t>
-      </w:r>
-      <w:proofErr w:type="gramStart"/>
-      <w:r>
-        <w:rPr>
-          <w:sz w:val="30"/>
-          <w:szCs w:val="30"/>
-        </w:rPr>
-        <w:t>controller</w:t>
-      </w:r>
-      <w:proofErr w:type="gramEnd"/>
+        <w:t>class which is inherited from the base class controller</w:t>
+      </w:r>
     </w:p>
     <w:p>
       <w:pPr>
@@ -2165,7 +1912,6 @@
           <w:szCs w:val="30"/>
         </w:rPr>
       </w:pPr>
-      <w:proofErr w:type="gramStart"/>
       <w:r>
         <w:rPr>
           <w:sz w:val="30"/>
@@ -2178,15 +1924,7 @@
           <w:sz w:val="30"/>
           <w:szCs w:val="30"/>
         </w:rPr>
-        <w:t>,</w:t>
-      </w:r>
-      <w:proofErr w:type="gramEnd"/>
-      <w:r>
-        <w:rPr>
-          <w:sz w:val="30"/>
-          <w:szCs w:val="30"/>
-        </w:rPr>
-        <w:t xml:space="preserve"> here we have the home file because we have the home controller, so each test controller will have the test folder in the views, the shared contains the layout of the application which contains the razor view]</w:t>
+        <w:t>, here we have the home file because we have the home controller, so each test controller will have the test folder in the views, the shared contains the layout of the application which contains the razor view]</w:t>
       </w:r>
     </w:p>
     <w:p>
@@ -2209,17 +1947,8 @@
           <w:sz w:val="30"/>
           <w:szCs w:val="30"/>
         </w:rPr>
-        <w:t xml:space="preserve"> There we have the header for the navigation </w:t>
-      </w:r>
-      <w:proofErr w:type="gramStart"/>
-      <w:r>
-        <w:rPr>
-          <w:sz w:val="30"/>
-          <w:szCs w:val="30"/>
-        </w:rPr>
-        <w:t>bar</w:t>
-      </w:r>
-      <w:proofErr w:type="gramEnd"/>
+        <w:t xml:space="preserve"> There we have the header for the navigation bar</w:t>
+      </w:r>
     </w:p>
     <w:p>
       <w:pPr>
@@ -2244,7 +1973,6 @@
         <w:t xml:space="preserve">We have class container and the </w:t>
       </w:r>
       <w:proofErr w:type="spellStart"/>
-      <w:proofErr w:type="gramStart"/>
       <w:r>
         <w:rPr>
           <w:sz w:val="30"/>
@@ -2258,15 +1986,7 @@
           <w:sz w:val="30"/>
           <w:szCs w:val="30"/>
         </w:rPr>
-        <w:t>(</w:t>
-      </w:r>
-      <w:proofErr w:type="gramEnd"/>
-      <w:r>
-        <w:rPr>
-          <w:sz w:val="30"/>
-          <w:szCs w:val="30"/>
-        </w:rPr>
-        <w:t>) is used for the rendering all of the views that we have</w:t>
+        <w:t>() is used for the rendering all of the views that we have</w:t>
       </w:r>
     </w:p>
     <w:p>
@@ -2289,17 +2009,8 @@
           <w:sz w:val="30"/>
           <w:szCs w:val="30"/>
         </w:rPr>
-        <w:t xml:space="preserve">Down we have the footer and some </w:t>
-      </w:r>
-      <w:proofErr w:type="gramStart"/>
-      <w:r>
-        <w:rPr>
-          <w:sz w:val="30"/>
-          <w:szCs w:val="30"/>
-        </w:rPr>
-        <w:t>scripts</w:t>
-      </w:r>
-      <w:proofErr w:type="gramEnd"/>
+        <w:t>Down we have the footer and some scripts</w:t>
+      </w:r>
     </w:p>
     <w:p>
       <w:pPr>
@@ -2321,23 +2032,7 @@
           <w:sz w:val="30"/>
           <w:szCs w:val="30"/>
         </w:rPr>
-        <w:t xml:space="preserve">Anything else are the default files created by the system, we will continue if there is need to talk about them or </w:t>
-      </w:r>
-      <w:proofErr w:type="gramStart"/>
-      <w:r>
-        <w:rPr>
-          <w:sz w:val="30"/>
-          <w:szCs w:val="30"/>
-        </w:rPr>
-        <w:t>else</w:t>
-      </w:r>
-      <w:proofErr w:type="gramEnd"/>
-      <w:r>
-        <w:rPr>
-          <w:sz w:val="30"/>
-          <w:szCs w:val="30"/>
-        </w:rPr>
-        <w:t xml:space="preserve"> we can just leave them as it is</w:t>
+        <w:t>Anything else are the default files created by the system, we will continue if there is need to talk about them or else we can just leave them as it is</w:t>
       </w:r>
     </w:p>
     <w:p>
@@ -2431,23 +2126,7 @@
           <w:sz w:val="30"/>
           <w:szCs w:val="30"/>
         </w:rPr>
-        <w:t xml:space="preserve"> which is the main </w:t>
-      </w:r>
-      <w:proofErr w:type="gramStart"/>
-      <w:r>
-        <w:rPr>
-          <w:sz w:val="30"/>
-          <w:szCs w:val="30"/>
-        </w:rPr>
-        <w:t>file</w:t>
-      </w:r>
-      <w:proofErr w:type="gramEnd"/>
-      <w:r>
-        <w:rPr>
-          <w:sz w:val="30"/>
-          <w:szCs w:val="30"/>
-        </w:rPr>
-        <w:t xml:space="preserve"> </w:t>
+        <w:t xml:space="preserve"> which is the main file </w:t>
       </w:r>
     </w:p>
     <w:p>
@@ -2544,6 +2223,7 @@
           <w:sz w:val="30"/>
           <w:szCs w:val="30"/>
         </w:rPr>
+        <w:lastRenderedPageBreak/>
         <w:t xml:space="preserve">Main characters, </w:t>
       </w:r>
     </w:p>
@@ -2567,7 +2247,6 @@
           <w:sz w:val="30"/>
           <w:szCs w:val="30"/>
         </w:rPr>
-        <w:lastRenderedPageBreak/>
         <w:t>Authors,</w:t>
       </w:r>
     </w:p>
@@ -2701,23 +2380,7 @@
           <w:sz w:val="30"/>
           <w:szCs w:val="30"/>
         </w:rPr>
-        <w:t xml:space="preserve">We are going to store the data in the </w:t>
-      </w:r>
-      <w:proofErr w:type="gramStart"/>
-      <w:r>
-        <w:rPr>
-          <w:sz w:val="30"/>
-          <w:szCs w:val="30"/>
-        </w:rPr>
-        <w:t>database</w:t>
-      </w:r>
-      <w:proofErr w:type="gramEnd"/>
-      <w:r>
-        <w:rPr>
-          <w:sz w:val="30"/>
-          <w:szCs w:val="30"/>
-        </w:rPr>
-        <w:t xml:space="preserve"> so we are going to create the respective models</w:t>
+        <w:t>We are going to store the data in the database so we are going to create the respective models</w:t>
       </w:r>
     </w:p>
     <w:p>
@@ -2875,17 +2538,8 @@
           <w:sz w:val="30"/>
           <w:szCs w:val="30"/>
         </w:rPr>
-        <w:t xml:space="preserve">Add the relation to these </w:t>
-      </w:r>
-      <w:proofErr w:type="gramStart"/>
-      <w:r>
-        <w:rPr>
-          <w:sz w:val="30"/>
-          <w:szCs w:val="30"/>
-        </w:rPr>
-        <w:t>Models</w:t>
-      </w:r>
-      <w:proofErr w:type="gramEnd"/>
+        <w:t>Add the relation to these Models</w:t>
+      </w:r>
     </w:p>
     <w:p>
       <w:pPr>
@@ -2930,23 +2584,7 @@
           <w:sz w:val="30"/>
           <w:szCs w:val="30"/>
         </w:rPr>
-        <w:t xml:space="preserve">Also add some test data to the </w:t>
-      </w:r>
-      <w:proofErr w:type="gramStart"/>
-      <w:r>
-        <w:rPr>
-          <w:sz w:val="30"/>
-          <w:szCs w:val="30"/>
-        </w:rPr>
-        <w:t>data base</w:t>
-      </w:r>
-      <w:proofErr w:type="gramEnd"/>
-      <w:r>
-        <w:rPr>
-          <w:sz w:val="30"/>
-          <w:szCs w:val="30"/>
-        </w:rPr>
-        <w:t>.</w:t>
+        <w:t>Also add some test data to the data base.</w:t>
       </w:r>
     </w:p>
     <w:p>
@@ -3017,7 +2655,6 @@
         <w:t xml:space="preserve">, view models </w:t>
       </w:r>
       <w:proofErr w:type="spellStart"/>
-      <w:proofErr w:type="gramStart"/>
       <w:r>
         <w:rPr>
           <w:sz w:val="30"/>
@@ -3026,7 +2663,6 @@
         <w:t>etc</w:t>
       </w:r>
       <w:proofErr w:type="spellEnd"/>
-      <w:proofErr w:type="gramEnd"/>
       <w:r>
         <w:rPr>
           <w:sz w:val="30"/>
@@ -3139,6 +2775,7 @@
       </w:pPr>
       <w:r>
         <w:rPr>
+          <w:noProof/>
           <w:sz w:val="30"/>
           <w:szCs w:val="30"/>
         </w:rPr>
@@ -3278,24 +2915,7 @@
           <w:sz w:val="30"/>
           <w:szCs w:val="30"/>
         </w:rPr>
-        <w:lastRenderedPageBreak/>
-        <w:t xml:space="preserve">Here if we </w:t>
-      </w:r>
-      <w:proofErr w:type="gramStart"/>
-      <w:r>
-        <w:rPr>
-          <w:sz w:val="30"/>
-          <w:szCs w:val="30"/>
-        </w:rPr>
-        <w:t>have to</w:t>
-      </w:r>
-      <w:proofErr w:type="gramEnd"/>
-      <w:r>
-        <w:rPr>
-          <w:sz w:val="30"/>
-          <w:szCs w:val="30"/>
-        </w:rPr>
-        <w:t xml:space="preserve"> send data from the model to the database and receive data from the database, we need </w:t>
+        <w:t xml:space="preserve">Here if we have to send data from the model to the database and receive data from the database, we need </w:t>
       </w:r>
       <w:proofErr w:type="spellStart"/>
       <w:r>
@@ -3350,23 +2970,7 @@
           <w:sz w:val="30"/>
           <w:szCs w:val="30"/>
         </w:rPr>
-        <w:t xml:space="preserve">We can create </w:t>
-      </w:r>
-      <w:proofErr w:type="gramStart"/>
-      <w:r>
-        <w:rPr>
-          <w:sz w:val="30"/>
-          <w:szCs w:val="30"/>
-        </w:rPr>
-        <w:t>an</w:t>
-      </w:r>
-      <w:proofErr w:type="gramEnd"/>
-      <w:r>
-        <w:rPr>
-          <w:sz w:val="30"/>
-          <w:szCs w:val="30"/>
-        </w:rPr>
-        <w:t xml:space="preserve"> custom </w:t>
+        <w:t xml:space="preserve">We can create an custom </w:t>
       </w:r>
       <w:proofErr w:type="spellStart"/>
       <w:r>
@@ -3400,6 +3004,179 @@
         </w:rPr>
         <w:t xml:space="preserve"> file.</w:t>
       </w:r>
+    </w:p>
+    <w:p>
+      <w:pPr>
+        <w:tabs>
+          <w:tab w:val="left" w:pos="3131"/>
+        </w:tabs>
+        <w:rPr>
+          <w:sz w:val="30"/>
+          <w:szCs w:val="30"/>
+        </w:rPr>
+      </w:pPr>
+      <w:r>
+        <w:rPr>
+          <w:sz w:val="30"/>
+          <w:szCs w:val="30"/>
+        </w:rPr>
+        <w:drawing>
+          <wp:inline distT="0" distB="0" distL="0" distR="0" wp14:anchorId="7311098B" wp14:editId="37A9F3BF">
+            <wp:extent cx="4125595" cy="2918765"/>
+            <wp:effectExtent l="0" t="0" r="0" b="0"/>
+            <wp:docPr id="1660949377" name="Picture 1" descr="A screen shot of a computer&#10;&#10;Description automatically generated"/>
+            <wp:cNvGraphicFramePr>
+              <a:graphicFrameLocks xmlns:a="http://schemas.openxmlformats.org/drawingml/2006/main" noChangeAspect="1"/>
+            </wp:cNvGraphicFramePr>
+            <a:graphic xmlns:a="http://schemas.openxmlformats.org/drawingml/2006/main">
+              <a:graphicData uri="http://schemas.openxmlformats.org/drawingml/2006/picture">
+                <pic:pic xmlns:pic="http://schemas.openxmlformats.org/drawingml/2006/picture">
+                  <pic:nvPicPr>
+                    <pic:cNvPr id="1660949377" name="Picture 1" descr="A screen shot of a computer&#10;&#10;Description automatically generated"/>
+                    <pic:cNvPicPr/>
+                  </pic:nvPicPr>
+                  <pic:blipFill>
+                    <a:blip r:embed="rId11"/>
+                    <a:stretch>
+                      <a:fillRect/>
+                    </a:stretch>
+                  </pic:blipFill>
+                  <pic:spPr>
+                    <a:xfrm>
+                      <a:off x="0" y="0"/>
+                      <a:ext cx="4131023" cy="2922605"/>
+                    </a:xfrm>
+                    <a:prstGeom prst="rect">
+                      <a:avLst/>
+                    </a:prstGeom>
+                  </pic:spPr>
+                </pic:pic>
+              </a:graphicData>
+            </a:graphic>
+          </wp:inline>
+        </w:drawing>
+      </w:r>
+    </w:p>
+    <w:p>
+      <w:pPr>
+        <w:pStyle w:val="ListParagraph"/>
+        <w:numPr>
+          <w:ilvl w:val="0"/>
+          <w:numId w:val="16"/>
+        </w:numPr>
+        <w:tabs>
+          <w:tab w:val="left" w:pos="3131"/>
+        </w:tabs>
+        <w:rPr>
+          <w:sz w:val="30"/>
+          <w:szCs w:val="30"/>
+        </w:rPr>
+      </w:pPr>
+      <w:r>
+        <w:rPr>
+          <w:sz w:val="30"/>
+          <w:szCs w:val="30"/>
+        </w:rPr>
+        <w:t xml:space="preserve">Here we first inherit our </w:t>
+      </w:r>
+      <w:proofErr w:type="spellStart"/>
+      <w:r>
+        <w:rPr>
+          <w:sz w:val="30"/>
+          <w:szCs w:val="30"/>
+        </w:rPr>
+        <w:t>appdbcontext</w:t>
+      </w:r>
+      <w:proofErr w:type="spellEnd"/>
+      <w:r>
+        <w:rPr>
+          <w:sz w:val="30"/>
+          <w:szCs w:val="30"/>
+        </w:rPr>
+        <w:t xml:space="preserve"> file with the base class, (for that install a </w:t>
+      </w:r>
+      <w:proofErr w:type="spellStart"/>
+      <w:r>
+        <w:rPr>
+          <w:sz w:val="30"/>
+          <w:szCs w:val="30"/>
+        </w:rPr>
+        <w:t>basepackage</w:t>
+      </w:r>
+      <w:proofErr w:type="spellEnd"/>
+      <w:r>
+        <w:rPr>
+          <w:sz w:val="30"/>
+          <w:szCs w:val="30"/>
+        </w:rPr>
+        <w:t xml:space="preserve"> of </w:t>
+      </w:r>
+      <w:proofErr w:type="spellStart"/>
+      <w:r>
+        <w:rPr>
+          <w:sz w:val="30"/>
+          <w:szCs w:val="30"/>
+        </w:rPr>
+        <w:t>efm</w:t>
+      </w:r>
+      <w:proofErr w:type="spellEnd"/>
+      <w:r>
+        <w:rPr>
+          <w:sz w:val="30"/>
+          <w:szCs w:val="30"/>
+        </w:rPr>
+        <w:t xml:space="preserve">) </w:t>
+      </w:r>
+    </w:p>
+    <w:p>
+      <w:pPr>
+        <w:pStyle w:val="ListParagraph"/>
+        <w:numPr>
+          <w:ilvl w:val="0"/>
+          <w:numId w:val="16"/>
+        </w:numPr>
+        <w:tabs>
+          <w:tab w:val="left" w:pos="3131"/>
+        </w:tabs>
+        <w:rPr>
+          <w:sz w:val="30"/>
+          <w:szCs w:val="30"/>
+        </w:rPr>
+      </w:pPr>
+      <w:r>
+        <w:rPr>
+          <w:sz w:val="30"/>
+          <w:szCs w:val="30"/>
+        </w:rPr>
+        <w:t>Inside that we define the constructor which took parameter (</w:t>
+      </w:r>
+      <w:proofErr w:type="spellStart"/>
+      <w:r>
+        <w:rPr>
+          <w:sz w:val="30"/>
+          <w:szCs w:val="30"/>
+        </w:rPr>
+        <w:t>dbcontextoptions</w:t>
+      </w:r>
+      <w:proofErr w:type="spellEnd"/>
+      <w:r>
+        <w:rPr>
+          <w:sz w:val="30"/>
+          <w:szCs w:val="30"/>
+        </w:rPr>
+        <w:t xml:space="preserve">) we are passing that option to base class by base(options) </w:t>
+      </w:r>
+    </w:p>
+    <w:p>
+      <w:pPr>
+        <w:tabs>
+          <w:tab w:val="left" w:pos="3131"/>
+        </w:tabs>
+        <w:rPr>
+          <w:sz w:val="30"/>
+          <w:szCs w:val="30"/>
+        </w:rPr>
+      </w:pPr>
     </w:p>
     <w:p>
       <w:pPr>
@@ -3472,7 +3249,6 @@
         <w:t xml:space="preserve"> like </w:t>
       </w:r>
       <w:proofErr w:type="spellStart"/>
-      <w:proofErr w:type="gramStart"/>
       <w:r>
         <w:rPr>
           <w:rFonts w:ascii="Cascadia Mono" w:hAnsi="Cascadia Mono" w:cs="Cascadia Mono"/>
@@ -3484,7 +3260,6 @@
         <w:t>builder.Services.AddDbContext</w:t>
       </w:r>
       <w:proofErr w:type="spellEnd"/>
-      <w:proofErr w:type="gramEnd"/>
       <w:r>
         <w:rPr>
           <w:rFonts w:ascii="Cascadia Mono" w:hAnsi="Cascadia Mono" w:cs="Cascadia Mono"/>
@@ -3531,6 +3306,7 @@
       </w:pPr>
       <w:r>
         <w:rPr>
+          <w:noProof/>
           <w:sz w:val="30"/>
           <w:szCs w:val="30"/>
         </w:rPr>
@@ -3558,7 +3334,7 @@
                     <pic:cNvPicPr/>
                   </pic:nvPicPr>
                   <pic:blipFill>
-                    <a:blip r:embed="rId11">
+                    <a:blip r:embed="rId12">
                       <a:extLst>
                         <a:ext uri="{28A0092B-C50C-407E-A947-70E740481C1C}">
                           <a14:useLocalDpi xmlns:a14="http://schemas.microsoft.com/office/drawing/2010/main" val="0"/>
@@ -3694,23 +3470,7 @@
           <w:sz w:val="30"/>
           <w:szCs w:val="30"/>
         </w:rPr>
-        <w:t xml:space="preserve">Here in the </w:t>
-      </w:r>
-      <w:proofErr w:type="gramStart"/>
-      <w:r>
-        <w:rPr>
-          <w:sz w:val="30"/>
-          <w:szCs w:val="30"/>
-        </w:rPr>
-        <w:t>diagram</w:t>
-      </w:r>
-      <w:proofErr w:type="gramEnd"/>
-      <w:r>
-        <w:rPr>
-          <w:sz w:val="30"/>
-          <w:szCs w:val="30"/>
-        </w:rPr>
-        <w:t xml:space="preserve"> we have the joint table called </w:t>
+        <w:t xml:space="preserve">Here in the diagram we have the joint table called </w:t>
       </w:r>
       <w:proofErr w:type="spellStart"/>
       <w:r>
@@ -3746,7 +3506,6 @@
       </w:r>
     </w:p>
     <w:sectPr>
-      <w:headerReference w:type="default" r:id="rId12"/>
       <w:pgSz w:w="12240" w:h="15840"/>
       <w:pgMar w:top="1440" w:right="1440" w:bottom="1440" w:left="1440" w:header="720" w:footer="720" w:gutter="0"/>
       <w:cols w:space="720"/>
@@ -3806,39 +3565,6 @@
 </w:footnotes>
 </file>
 
-<file path=word/header1.xml><?xml version="1.0" encoding="utf-8"?>
-<w:hdr xmlns:wpc="http://schemas.microsoft.com/office/word/2010/wordprocessingCanvas" xmlns:cx="http://schemas.microsoft.com/office/drawing/2014/chartex" xmlns:cx1="http://schemas.microsoft.com/office/drawing/2015/9/8/chartex" xmlns:cx2="http://schemas.microsoft.com/office/drawing/2015/10/21/chartex" xmlns:cx3="http://schemas.microsoft.com/office/drawing/2016/5/9/chartex" xmlns:cx4="http://schemas.microsoft.com/office/drawing/2016/5/10/chartex" xmlns:cx5="http://schemas.microsoft.com/office/drawing/2016/5/11/chartex" xmlns:cx6="http://schemas.microsoft.com/office/drawing/2016/5/12/chartex" xmlns:cx7="http://schemas.microsoft.com/office/drawing/2016/5/13/chartex" xmlns:cx8="http://schemas.microsoft.com/office/drawing/2016/5/14/chartex" xmlns:mc="http://schemas.openxmlformats.org/markup-compatibility/2006" xmlns:aink="http://schemas.microsoft.com/office/drawing/2016/ink" xmlns:am3d="http://schemas.microsoft.com/office/drawing/2017/model3d" xmlns:o="urn:schemas-microsoft-com:office:office" xmlns:oel="http://schemas.microsoft.com/office/2019/extlst" xmlns:r="http://schemas.openxmlformats.org/officeDocument/2006/relationships" xmlns:m="http://schemas.openxmlformats.org/officeDocument/2006/math" xmlns:v="urn:schemas-microsoft-com:vml" xmlns:wp14="http://schemas.microsoft.com/office/word/2010/wordprocessingDrawing" xmlns:wp="http://schemas.openxmlformats.org/drawingml/2006/wordprocessingDrawing" xmlns:w10="urn:schemas-microsoft-com:office:word" xmlns:w="http://schemas.openxmlformats.org/wordprocessingml/2006/main" xmlns:w14="http://schemas.microsoft.com/office/word/2010/wordml" xmlns:w15="http://schemas.microsoft.com/office/word/2012/wordml" xmlns:w16cex="http://schemas.microsoft.com/office/word/2018/wordml/cex" xmlns:w16cid="http://schemas.microsoft.com/office/word/2016/wordml/cid" xmlns:w16="http://schemas.microsoft.com/office/word/2018/wordml" xmlns:w16sdtdh="http://schemas.microsoft.com/office/word/2020/wordml/sdtdatahash" xmlns:w16se="http://schemas.microsoft.com/office/word/2015/wordml/symex" xmlns:wpg="http://schemas.microsoft.com/office/word/2010/wordprocessingGroup" xmlns:wpi="http://schemas.microsoft.com/office/word/2010/wordprocessingInk" xmlns:wne="http://schemas.microsoft.com/office/word/2006/wordml" xmlns:wps="http://schemas.microsoft.com/office/word/2010/wordprocessingShape" mc:Ignorable="w14 w15 w16se w16cid w16 w16cex w16sdtdh wp14">
-  <w:p>
-    <w:pPr>
-      <w:pStyle w:val="Heading1"/>
-      <w:rPr>
-        <w:lang w:val="en-CA"/>
-      </w:rPr>
-    </w:pPr>
-    <w:r>
-      <w:rPr>
-        <w:lang w:val="en-CA"/>
-      </w:rPr>
-      <w:t>Building A Complete E-</w:t>
-    </w:r>
-    <w:proofErr w:type="spellStart"/>
-    <w:r>
-      <w:rPr>
-        <w:lang w:val="en-CA"/>
-      </w:rPr>
-      <w:t>commerece</w:t>
-    </w:r>
-    <w:proofErr w:type="spellEnd"/>
-    <w:r>
-      <w:rPr>
-        <w:lang w:val="en-CA"/>
-      </w:rPr>
-      <w:t xml:space="preserve"> App with Asp.net Core MVC</w:t>
-    </w:r>
-  </w:p>
-</w:hdr>
-</file>
-
 <file path=word/numbering.xml><?xml version="1.0" encoding="utf-8"?>
 <w:numbering xmlns:wpc="http://schemas.microsoft.com/office/word/2010/wordprocessingCanvas" xmlns:cx="http://schemas.microsoft.com/office/drawing/2014/chartex" xmlns:cx1="http://schemas.microsoft.com/office/drawing/2015/9/8/chartex" xmlns:cx2="http://schemas.microsoft.com/office/drawing/2015/10/21/chartex" xmlns:cx3="http://schemas.microsoft.com/office/drawing/2016/5/9/chartex" xmlns:cx4="http://schemas.microsoft.com/office/drawing/2016/5/10/chartex" xmlns:cx5="http://schemas.microsoft.com/office/drawing/2016/5/11/chartex" xmlns:cx6="http://schemas.microsoft.com/office/drawing/2016/5/12/chartex" xmlns:cx7="http://schemas.microsoft.com/office/drawing/2016/5/13/chartex" xmlns:cx8="http://schemas.microsoft.com/office/drawing/2016/5/14/chartex" xmlns:mc="http://schemas.openxmlformats.org/markup-compatibility/2006" xmlns:aink="http://schemas.microsoft.com/office/drawing/2016/ink" xmlns:am3d="http://schemas.microsoft.com/office/drawing/2017/model3d" xmlns:o="urn:schemas-microsoft-com:office:office" xmlns:oel="http://schemas.microsoft.com/office/2019/extlst" xmlns:r="http://schemas.openxmlformats.org/officeDocument/2006/relationships" xmlns:m="http://schemas.openxmlformats.org/officeDocument/2006/math" xmlns:v="urn:schemas-microsoft-com:vml" xmlns:wp14="http://schemas.microsoft.com/office/word/2010/wordprocessingDrawing" xmlns:wp="http://schemas.openxmlformats.org/drawingml/2006/wordprocessingDrawing" xmlns:w10="urn:schemas-microsoft-com:office:word" xmlns:w="http://schemas.openxmlformats.org/wordprocessingml/2006/main" xmlns:w14="http://schemas.microsoft.com/office/word/2010/wordml" xmlns:w15="http://schemas.microsoft.com/office/word/2012/wordml" xmlns:w16cex="http://schemas.microsoft.com/office/word/2018/wordml/cex" xmlns:w16cid="http://schemas.microsoft.com/office/word/2016/wordml/cid" xmlns:w16="http://schemas.microsoft.com/office/word/2018/wordml" xmlns:w16sdtdh="http://schemas.microsoft.com/office/word/2020/wordml/sdtdatahash" xmlns:w16se="http://schemas.microsoft.com/office/word/2015/wordml/symex" xmlns:wpg="http://schemas.microsoft.com/office/word/2010/wordprocessingGroup" xmlns:wpi="http://schemas.microsoft.com/office/word/2010/wordprocessingInk" xmlns:wne="http://schemas.microsoft.com/office/word/2006/wordml" xmlns:wps="http://schemas.microsoft.com/office/word/2010/wordprocessingShape" mc:Ignorable="w14 w15 w16se w16cid w16 w16cex w16sdtdh wp14">
   <w:abstractNum w:abstractNumId="0" w15:restartNumberingAfterBreak="0">
@@ -5327,6 +5053,119 @@
     <w:nsid w:val="74B043D6"/>
     <w:multiLevelType w:val="hybridMultilevel"/>
     <w:tmpl w:val="6CB250A2"/>
+    <w:lvl w:ilvl="0" w:tplc="04090001">
+      <w:start w:val="1"/>
+      <w:numFmt w:val="bullet"/>
+      <w:lvlText w:val=""/>
+      <w:lvlJc w:val="left"/>
+      <w:pPr>
+        <w:ind w:left="720" w:hanging="360"/>
+      </w:pPr>
+      <w:rPr>
+        <w:rFonts w:ascii="Symbol" w:hAnsi="Symbol" w:hint="default"/>
+      </w:rPr>
+    </w:lvl>
+    <w:lvl w:ilvl="1" w:tplc="04090003" w:tentative="1">
+      <w:start w:val="1"/>
+      <w:numFmt w:val="bullet"/>
+      <w:lvlText w:val="o"/>
+      <w:lvlJc w:val="left"/>
+      <w:pPr>
+        <w:ind w:left="1440" w:hanging="360"/>
+      </w:pPr>
+      <w:rPr>
+        <w:rFonts w:ascii="Courier New" w:hAnsi="Courier New" w:cs="Courier New" w:hint="default"/>
+      </w:rPr>
+    </w:lvl>
+    <w:lvl w:ilvl="2" w:tplc="04090005" w:tentative="1">
+      <w:start w:val="1"/>
+      <w:numFmt w:val="bullet"/>
+      <w:lvlText w:val=""/>
+      <w:lvlJc w:val="left"/>
+      <w:pPr>
+        <w:ind w:left="2160" w:hanging="360"/>
+      </w:pPr>
+      <w:rPr>
+        <w:rFonts w:ascii="Wingdings" w:hAnsi="Wingdings" w:hint="default"/>
+      </w:rPr>
+    </w:lvl>
+    <w:lvl w:ilvl="3" w:tplc="04090001" w:tentative="1">
+      <w:start w:val="1"/>
+      <w:numFmt w:val="bullet"/>
+      <w:lvlText w:val=""/>
+      <w:lvlJc w:val="left"/>
+      <w:pPr>
+        <w:ind w:left="2880" w:hanging="360"/>
+      </w:pPr>
+      <w:rPr>
+        <w:rFonts w:ascii="Symbol" w:hAnsi="Symbol" w:hint="default"/>
+      </w:rPr>
+    </w:lvl>
+    <w:lvl w:ilvl="4" w:tplc="04090003" w:tentative="1">
+      <w:start w:val="1"/>
+      <w:numFmt w:val="bullet"/>
+      <w:lvlText w:val="o"/>
+      <w:lvlJc w:val="left"/>
+      <w:pPr>
+        <w:ind w:left="3600" w:hanging="360"/>
+      </w:pPr>
+      <w:rPr>
+        <w:rFonts w:ascii="Courier New" w:hAnsi="Courier New" w:cs="Courier New" w:hint="default"/>
+      </w:rPr>
+    </w:lvl>
+    <w:lvl w:ilvl="5" w:tplc="04090005" w:tentative="1">
+      <w:start w:val="1"/>
+      <w:numFmt w:val="bullet"/>
+      <w:lvlText w:val=""/>
+      <w:lvlJc w:val="left"/>
+      <w:pPr>
+        <w:ind w:left="4320" w:hanging="360"/>
+      </w:pPr>
+      <w:rPr>
+        <w:rFonts w:ascii="Wingdings" w:hAnsi="Wingdings" w:hint="default"/>
+      </w:rPr>
+    </w:lvl>
+    <w:lvl w:ilvl="6" w:tplc="04090001" w:tentative="1">
+      <w:start w:val="1"/>
+      <w:numFmt w:val="bullet"/>
+      <w:lvlText w:val=""/>
+      <w:lvlJc w:val="left"/>
+      <w:pPr>
+        <w:ind w:left="5040" w:hanging="360"/>
+      </w:pPr>
+      <w:rPr>
+        <w:rFonts w:ascii="Symbol" w:hAnsi="Symbol" w:hint="default"/>
+      </w:rPr>
+    </w:lvl>
+    <w:lvl w:ilvl="7" w:tplc="04090003" w:tentative="1">
+      <w:start w:val="1"/>
+      <w:numFmt w:val="bullet"/>
+      <w:lvlText w:val="o"/>
+      <w:lvlJc w:val="left"/>
+      <w:pPr>
+        <w:ind w:left="5760" w:hanging="360"/>
+      </w:pPr>
+      <w:rPr>
+        <w:rFonts w:ascii="Courier New" w:hAnsi="Courier New" w:cs="Courier New" w:hint="default"/>
+      </w:rPr>
+    </w:lvl>
+    <w:lvl w:ilvl="8" w:tplc="04090005" w:tentative="1">
+      <w:start w:val="1"/>
+      <w:numFmt w:val="bullet"/>
+      <w:lvlText w:val=""/>
+      <w:lvlJc w:val="left"/>
+      <w:pPr>
+        <w:ind w:left="6480" w:hanging="360"/>
+      </w:pPr>
+      <w:rPr>
+        <w:rFonts w:ascii="Wingdings" w:hAnsi="Wingdings" w:hint="default"/>
+      </w:rPr>
+    </w:lvl>
+  </w:abstractNum>
+  <w:abstractNum w:abstractNumId="15" w15:restartNumberingAfterBreak="0">
+    <w:nsid w:val="7FE83BAF"/>
+    <w:multiLevelType w:val="hybridMultilevel"/>
+    <w:tmpl w:val="E3A8549A"/>
     <w:lvl w:ilvl="0" w:tplc="04090001">
       <w:start w:val="1"/>
       <w:numFmt w:val="bullet"/>
@@ -5480,6 +5319,9 @@
   </w:num>
   <w:num w:numId="15" w16cid:durableId="1709142883">
     <w:abstractNumId w:val="9"/>
+  </w:num>
+  <w:num w:numId="16" w16cid:durableId="275330951">
+    <w:abstractNumId w:val="15"/>
   </w:num>
 </w:numbering>
 </file>

</xml_diff>